<commit_message>
update: se modifican los documentos de testing
</commit_message>
<xml_diff>
--- a/reports/C3/Group/Testing Report.docx
+++ b/reports/C3/Group/Testing Report.docx
@@ -1,6 +1,6 @@
 
 <file path=word/document.xml><?xml version="1.0" encoding="utf-8"?>
-<w:document xmlns:wpc="http://schemas.microsoft.com/office/word/2010/wordprocessingCanvas" xmlns:cx="http://schemas.microsoft.com/office/drawing/2014/chartex" xmlns:cx1="http://schemas.microsoft.com/office/drawing/2015/9/8/chartex" xmlns:cx2="http://schemas.microsoft.com/office/drawing/2015/10/21/chartex" xmlns:cx3="http://schemas.microsoft.com/office/drawing/2016/5/9/chartex" xmlns:cx4="http://schemas.microsoft.com/office/drawing/2016/5/10/chartex" xmlns:cx5="http://schemas.microsoft.com/office/drawing/2016/5/11/chartex" xmlns:cx6="http://schemas.microsoft.com/office/drawing/2016/5/12/chartex" xmlns:cx7="http://schemas.microsoft.com/office/drawing/2016/5/13/chartex" xmlns:cx8="http://schemas.microsoft.com/office/drawing/2016/5/14/chartex" xmlns:mc="http://schemas.openxmlformats.org/markup-compatibility/2006" xmlns:aink="http://schemas.microsoft.com/office/drawing/2016/ink" xmlns:am3d="http://schemas.microsoft.com/office/drawing/2017/model3d" xmlns:o="urn:schemas-microsoft-com:office:office" xmlns:oel="http://schemas.microsoft.com/office/2019/extlst" xmlns:r="http://schemas.openxmlformats.org/officeDocument/2006/relationships" xmlns:m="http://schemas.openxmlformats.org/officeDocument/2006/math" xmlns:v="urn:schemas-microsoft-com:vml" xmlns:wp14="http://schemas.microsoft.com/office/word/2010/wordprocessingDrawing" xmlns:wp="http://schemas.openxmlformats.org/drawingml/2006/wordprocessingDrawing" xmlns:w10="urn:schemas-microsoft-com:office:word" xmlns:w="http://schemas.openxmlformats.org/wordprocessingml/2006/main" xmlns:w14="http://schemas.microsoft.com/office/word/2010/wordml" xmlns:w15="http://schemas.microsoft.com/office/word/2012/wordml" xmlns:w16cex="http://schemas.microsoft.com/office/word/2018/wordml/cex" xmlns:w16cid="http://schemas.microsoft.com/office/word/2016/wordml/cid" xmlns:w16="http://schemas.microsoft.com/office/word/2018/wordml" xmlns:w16sdtdh="http://schemas.microsoft.com/office/word/2020/wordml/sdtdatahash" xmlns:w16se="http://schemas.microsoft.com/office/word/2015/wordml/symex" xmlns:wpg="http://schemas.microsoft.com/office/word/2010/wordprocessingGroup" xmlns:wpi="http://schemas.microsoft.com/office/word/2010/wordprocessingInk" xmlns:wne="http://schemas.microsoft.com/office/word/2006/wordml" xmlns:wps="http://schemas.microsoft.com/office/word/2010/wordprocessingShape" mc:Ignorable="w14 w15 w16se w16cid w16 w16cex w16sdtdh wp14">
+<w:document xmlns:wpc="http://schemas.microsoft.com/office/word/2010/wordprocessingCanvas" xmlns:cx="http://schemas.microsoft.com/office/drawing/2014/chartex" xmlns:cx1="http://schemas.microsoft.com/office/drawing/2015/9/8/chartex" xmlns:cx2="http://schemas.microsoft.com/office/drawing/2015/10/21/chartex" xmlns:cx3="http://schemas.microsoft.com/office/drawing/2016/5/9/chartex" xmlns:cx4="http://schemas.microsoft.com/office/drawing/2016/5/10/chartex" xmlns:cx5="http://schemas.microsoft.com/office/drawing/2016/5/11/chartex" xmlns:cx6="http://schemas.microsoft.com/office/drawing/2016/5/12/chartex" xmlns:cx7="http://schemas.microsoft.com/office/drawing/2016/5/13/chartex" xmlns:cx8="http://schemas.microsoft.com/office/drawing/2016/5/14/chartex" xmlns:mc="http://schemas.openxmlformats.org/markup-compatibility/2006" xmlns:aink="http://schemas.microsoft.com/office/drawing/2016/ink" xmlns:am3d="http://schemas.microsoft.com/office/drawing/2017/model3d" xmlns:o="urn:schemas-microsoft-com:office:office" xmlns:oel="http://schemas.microsoft.com/office/2019/extlst" xmlns:r="http://schemas.openxmlformats.org/officeDocument/2006/relationships" xmlns:m="http://schemas.openxmlformats.org/officeDocument/2006/math" xmlns:v="urn:schemas-microsoft-com:vml" xmlns:wp14="http://schemas.microsoft.com/office/word/2010/wordprocessingDrawing" xmlns:wp="http://schemas.openxmlformats.org/drawingml/2006/wordprocessingDrawing" xmlns:w10="urn:schemas-microsoft-com:office:word" xmlns:w="http://schemas.openxmlformats.org/wordprocessingml/2006/main" xmlns:w14="http://schemas.microsoft.com/office/word/2010/wordml" xmlns:w15="http://schemas.microsoft.com/office/word/2012/wordml" xmlns:w16cex="http://schemas.microsoft.com/office/word/2018/wordml/cex" xmlns:w16cid="http://schemas.microsoft.com/office/word/2016/wordml/cid" xmlns:w16="http://schemas.microsoft.com/office/word/2018/wordml" xmlns:w16du="http://schemas.microsoft.com/office/word/2023/wordml/word16du" xmlns:w16sdtdh="http://schemas.microsoft.com/office/word/2020/wordml/sdtdatahash" xmlns:w16sdtfl="http://schemas.microsoft.com/office/word/2024/wordml/sdtformatlock" xmlns:w16se="http://schemas.microsoft.com/office/word/2015/wordml/symex" xmlns:wpg="http://schemas.microsoft.com/office/word/2010/wordprocessingGroup" xmlns:wpi="http://schemas.microsoft.com/office/word/2010/wordprocessingInk" xmlns:wne="http://schemas.microsoft.com/office/word/2006/wordml" xmlns:wps="http://schemas.microsoft.com/office/word/2010/wordprocessingShape" mc:Ignorable="w14 w15 w16se w16cid w16 w16cex w16sdtdh w16sdtfl w16du wp14">
   <w:body>
     <w:p>
       <w:pPr>
@@ -637,7 +637,13 @@
         <w:rPr>
           <w:rFonts w:asciiTheme="majorHAnsi" w:hAnsiTheme="majorHAnsi" w:cstheme="majorHAnsi"/>
         </w:rPr>
-        <w:t>13</w:t>
+        <w:t>1</w:t>
+      </w:r>
+      <w:r>
+        <w:rPr>
+          <w:rFonts w:asciiTheme="majorHAnsi" w:hAnsiTheme="majorHAnsi" w:cstheme="majorHAnsi"/>
+        </w:rPr>
+        <w:t>6</w:t>
       </w:r>
       <w:r>
         <w:rPr>
@@ -1941,7 +1947,19 @@
         <w:rPr>
           <w:rFonts w:ascii="Calibri Light" w:hAnsi="Calibri Light" w:cs="Calibri Light"/>
         </w:rPr>
-        <w:t>First, there is a section dedicated to functional testing, whichcollects the results obtained after running various tests on thedeveloped functionalities. Secondly, there is a section focused on performance testing,</w:t>
+        <w:t>First, there is a section dedicated to functional testing, which</w:t>
+      </w:r>
+      <w:r>
+        <w:rPr>
+          <w:rFonts w:ascii="Calibri Light" w:hAnsi="Calibri Light" w:cs="Calibri Light"/>
+        </w:rPr>
+        <w:t xml:space="preserve"> </w:t>
+      </w:r>
+      <w:r>
+        <w:rPr>
+          <w:rFonts w:ascii="Calibri Light" w:hAnsi="Calibri Light" w:cs="Calibri Light"/>
+        </w:rPr>
+        <w:t>collects the results obtained after running various tests on thedeveloped functionalities. Secondly, there is a section focused on performance testing,</w:t>
       </w:r>
       <w:r>
         <w:rPr>
@@ -3208,7 +3226,13 @@
               <w:jc w:val="center"/>
             </w:pPr>
             <w:r>
-              <w:t>High (100%)</w:t>
+              <w:t>High (</w:t>
+            </w:r>
+            <w:r>
+              <w:t>99.5</w:t>
+            </w:r>
+            <w:r>
+              <w:t>%)</w:t>
             </w:r>
           </w:p>
         </w:tc>
@@ -3343,6 +3367,7 @@
     <w:p>
       <w:pPr>
         <w:keepNext/>
+        <w:jc w:val="center"/>
       </w:pPr>
       <w:r>
         <w:rPr>
@@ -3393,173 +3418,84 @@
     </w:p>
     <w:p>
       <w:pPr>
-        <w:pStyle w:val="Descripcin"/>
+        <w:rPr>
+          <w:rFonts w:asciiTheme="majorHAnsi" w:hAnsiTheme="majorHAnsi" w:cstheme="majorHAnsi"/>
+        </w:rPr>
+      </w:pPr>
+    </w:p>
+    <w:p>
+      <w:pPr>
+        <w:rPr>
+          <w:rFonts w:asciiTheme="majorHAnsi" w:hAnsiTheme="majorHAnsi" w:cstheme="majorHAnsi"/>
+        </w:rPr>
+      </w:pPr>
+      <w:r>
+        <w:rPr>
+          <w:rFonts w:asciiTheme="majorHAnsi" w:hAnsiTheme="majorHAnsi" w:cstheme="majorHAnsi"/>
+        </w:rPr>
+        <w:t>W</w:t>
+      </w:r>
+      <w:r>
+        <w:rPr>
+          <w:rFonts w:asciiTheme="majorHAnsi" w:hAnsiTheme="majorHAnsi" w:cstheme="majorHAnsi"/>
+        </w:rPr>
+        <w:t>e</w:t>
+      </w:r>
+      <w:r>
+        <w:rPr>
+          <w:rFonts w:asciiTheme="majorHAnsi" w:hAnsiTheme="majorHAnsi" w:cstheme="majorHAnsi"/>
+        </w:rPr>
+        <w:t xml:space="preserve"> can see that </w:t>
+      </w:r>
+      <w:r>
+        <w:rPr>
+          <w:rFonts w:asciiTheme="majorHAnsi" w:hAnsiTheme="majorHAnsi" w:cstheme="majorHAnsi"/>
+        </w:rPr>
+        <w:t>classes related with requirement #11</w:t>
+      </w:r>
+      <w:r>
+        <w:rPr>
+          <w:rFonts w:asciiTheme="majorHAnsi" w:hAnsiTheme="majorHAnsi" w:cstheme="majorHAnsi"/>
+        </w:rPr>
+        <w:t xml:space="preserve"> reach close to 100%. This implies that much of the code implemented to perform these functionalities is tested in case there is an error that has not been contemplated.</w:t>
+      </w:r>
+    </w:p>
+    <w:p>
+      <w:pPr>
+        <w:rPr>
+          <w:rFonts w:asciiTheme="majorHAnsi" w:hAnsiTheme="majorHAnsi" w:cstheme="majorHAnsi"/>
+        </w:rPr>
+      </w:pPr>
+    </w:p>
+    <w:p>
+      <w:pPr>
+        <w:rPr>
+          <w:rFonts w:asciiTheme="majorHAnsi" w:hAnsiTheme="majorHAnsi" w:cstheme="majorHAnsi"/>
+        </w:rPr>
+      </w:pPr>
+      <w:r>
+        <w:rPr>
+          <w:rFonts w:asciiTheme="majorHAnsi" w:hAnsiTheme="majorHAnsi" w:cstheme="majorHAnsi"/>
+        </w:rPr>
+        <w:t>To justify the remaining 0.</w:t>
+      </w:r>
+      <w:r>
+        <w:rPr>
+          <w:rFonts w:asciiTheme="majorHAnsi" w:hAnsiTheme="majorHAnsi" w:cstheme="majorHAnsi"/>
+        </w:rPr>
+        <w:t>2</w:t>
+      </w:r>
+      <w:r>
+        <w:rPr>
+          <w:rFonts w:asciiTheme="majorHAnsi" w:hAnsiTheme="majorHAnsi" w:cstheme="majorHAnsi"/>
+        </w:rPr>
+        <w:t>%, I will explain which concepts have not been analyzed or taken into account:</w:t>
+      </w:r>
+    </w:p>
+    <w:p>
+      <w:pPr>
+        <w:keepNext/>
         <w:jc w:val="center"/>
-        <w:rPr>
-          <w:rFonts w:asciiTheme="majorHAnsi" w:hAnsiTheme="majorHAnsi" w:cstheme="majorHAnsi"/>
-          <w:i w:val="0"/>
-          <w:iCs w:val="0"/>
-          <w:color w:val="000000" w:themeColor="text1"/>
-        </w:rPr>
-      </w:pPr>
-      <w:r>
-        <w:rPr>
-          <w:rFonts w:asciiTheme="majorHAnsi" w:hAnsiTheme="majorHAnsi" w:cstheme="majorHAnsi"/>
-          <w:b/>
-          <w:bCs/>
-          <w:i w:val="0"/>
-          <w:iCs w:val="0"/>
-          <w:color w:val="000000" w:themeColor="text1"/>
-        </w:rPr>
-        <w:t xml:space="preserve">Figure </w:t>
-      </w:r>
-      <w:r>
-        <w:rPr>
-          <w:rFonts w:asciiTheme="majorHAnsi" w:hAnsiTheme="majorHAnsi" w:cstheme="majorHAnsi"/>
-          <w:b/>
-          <w:bCs/>
-          <w:i w:val="0"/>
-          <w:iCs w:val="0"/>
-          <w:color w:val="000000" w:themeColor="text1"/>
-        </w:rPr>
-        <w:fldChar w:fldCharType="begin"/>
-      </w:r>
-      <w:r>
-        <w:rPr>
-          <w:rFonts w:asciiTheme="majorHAnsi" w:hAnsiTheme="majorHAnsi" w:cstheme="majorHAnsi"/>
-          <w:b/>
-          <w:bCs/>
-          <w:i w:val="0"/>
-          <w:iCs w:val="0"/>
-          <w:color w:val="000000" w:themeColor="text1"/>
-        </w:rPr>
-        <w:instrText xml:space="preserve"> SEQ Figure \* ARABIC </w:instrText>
-      </w:r>
-      <w:r>
-        <w:rPr>
-          <w:rFonts w:asciiTheme="majorHAnsi" w:hAnsiTheme="majorHAnsi" w:cstheme="majorHAnsi"/>
-          <w:b/>
-          <w:bCs/>
-          <w:i w:val="0"/>
-          <w:iCs w:val="0"/>
-          <w:color w:val="000000" w:themeColor="text1"/>
-        </w:rPr>
-        <w:fldChar w:fldCharType="separate"/>
-      </w:r>
-      <w:r>
-        <w:rPr>
-          <w:rFonts w:asciiTheme="majorHAnsi" w:hAnsiTheme="majorHAnsi" w:cstheme="majorHAnsi"/>
-          <w:b/>
-          <w:bCs/>
-          <w:i w:val="0"/>
-          <w:iCs w:val="0"/>
-          <w:noProof/>
-          <w:color w:val="000000" w:themeColor="text1"/>
-        </w:rPr>
-        <w:t>1</w:t>
-      </w:r>
-      <w:r>
-        <w:rPr>
-          <w:rFonts w:asciiTheme="majorHAnsi" w:hAnsiTheme="majorHAnsi" w:cstheme="majorHAnsi"/>
-          <w:b/>
-          <w:bCs/>
-          <w:i w:val="0"/>
-          <w:iCs w:val="0"/>
-          <w:color w:val="000000" w:themeColor="text1"/>
-        </w:rPr>
-        <w:fldChar w:fldCharType="end"/>
-      </w:r>
-      <w:r>
-        <w:rPr>
-          <w:rFonts w:asciiTheme="majorHAnsi" w:hAnsiTheme="majorHAnsi" w:cstheme="majorHAnsi"/>
-          <w:i w:val="0"/>
-          <w:iCs w:val="0"/>
-          <w:color w:val="000000" w:themeColor="text1"/>
-        </w:rPr>
-        <w:t xml:space="preserve"> </w:t>
-      </w:r>
-      <w:r>
-        <w:rPr>
-          <w:rFonts w:asciiTheme="majorHAnsi" w:hAnsiTheme="majorHAnsi" w:cstheme="majorHAnsi"/>
-          <w:i w:val="0"/>
-          <w:iCs w:val="0"/>
-          <w:color w:val="000000" w:themeColor="text1"/>
-        </w:rPr>
-        <w:t xml:space="preserve"> - Coverage of requirement #11</w:t>
-      </w:r>
-    </w:p>
-    <w:p>
-      <w:pPr>
-        <w:rPr>
-          <w:rFonts w:asciiTheme="majorHAnsi" w:hAnsiTheme="majorHAnsi" w:cstheme="majorHAnsi"/>
-        </w:rPr>
-      </w:pPr>
-      <w:r>
-        <w:rPr>
-          <w:rFonts w:asciiTheme="majorHAnsi" w:hAnsiTheme="majorHAnsi" w:cstheme="majorHAnsi"/>
-        </w:rPr>
-        <w:t>W</w:t>
-      </w:r>
-      <w:r>
-        <w:rPr>
-          <w:rFonts w:asciiTheme="majorHAnsi" w:hAnsiTheme="majorHAnsi" w:cstheme="majorHAnsi"/>
-        </w:rPr>
-        <w:t>e</w:t>
-      </w:r>
-      <w:r>
-        <w:rPr>
-          <w:rFonts w:asciiTheme="majorHAnsi" w:hAnsiTheme="majorHAnsi" w:cstheme="majorHAnsi"/>
-        </w:rPr>
-        <w:t xml:space="preserve"> can see that </w:t>
-      </w:r>
-      <w:r>
-        <w:rPr>
-          <w:rFonts w:asciiTheme="majorHAnsi" w:hAnsiTheme="majorHAnsi" w:cstheme="majorHAnsi"/>
-        </w:rPr>
-        <w:t>classes related with requirement #11</w:t>
-      </w:r>
-      <w:r>
-        <w:rPr>
-          <w:rFonts w:asciiTheme="majorHAnsi" w:hAnsiTheme="majorHAnsi" w:cstheme="majorHAnsi"/>
-        </w:rPr>
-        <w:t xml:space="preserve"> reach close to 100%. This implies that much of the code implemented to perform these functionalities is tested in case there is an error that has not been contemplated.</w:t>
-      </w:r>
-    </w:p>
-    <w:p>
-      <w:pPr>
-        <w:rPr>
-          <w:rFonts w:asciiTheme="majorHAnsi" w:hAnsiTheme="majorHAnsi" w:cstheme="majorHAnsi"/>
-        </w:rPr>
-      </w:pPr>
-    </w:p>
-    <w:p>
-      <w:pPr>
-        <w:rPr>
-          <w:rFonts w:asciiTheme="majorHAnsi" w:hAnsiTheme="majorHAnsi" w:cstheme="majorHAnsi"/>
-        </w:rPr>
-      </w:pPr>
-      <w:r>
-        <w:rPr>
-          <w:rFonts w:asciiTheme="majorHAnsi" w:hAnsiTheme="majorHAnsi" w:cstheme="majorHAnsi"/>
-        </w:rPr>
-        <w:t>To justify the remaining 0.</w:t>
-      </w:r>
-      <w:r>
-        <w:rPr>
-          <w:rFonts w:asciiTheme="majorHAnsi" w:hAnsiTheme="majorHAnsi" w:cstheme="majorHAnsi"/>
-        </w:rPr>
-        <w:t>2</w:t>
-      </w:r>
-      <w:r>
-        <w:rPr>
-          <w:rFonts w:asciiTheme="majorHAnsi" w:hAnsiTheme="majorHAnsi" w:cstheme="majorHAnsi"/>
-        </w:rPr>
-        <w:t>%, I will explain which concepts have not been analyzed or taken into account:</w:t>
-      </w:r>
-    </w:p>
-    <w:p>
-      <w:pPr>
-        <w:keepNext/>
       </w:pPr>
       <w:r>
         <w:rPr>
@@ -3605,91 +3541,10 @@
     </w:p>
     <w:p>
       <w:pPr>
-        <w:pStyle w:val="Descripcin"/>
-        <w:jc w:val="center"/>
-        <w:rPr>
-          <w:rFonts w:asciiTheme="majorHAnsi" w:hAnsiTheme="majorHAnsi" w:cstheme="majorHAnsi"/>
-          <w:i w:val="0"/>
-          <w:iCs w:val="0"/>
-          <w:color w:val="000000" w:themeColor="text1"/>
-        </w:rPr>
-      </w:pPr>
-      <w:r>
-        <w:rPr>
-          <w:rFonts w:asciiTheme="majorHAnsi" w:hAnsiTheme="majorHAnsi" w:cstheme="majorHAnsi"/>
-          <w:b/>
-          <w:bCs/>
-          <w:i w:val="0"/>
-          <w:iCs w:val="0"/>
-          <w:color w:val="000000" w:themeColor="text1"/>
-        </w:rPr>
-        <w:t xml:space="preserve">Figure </w:t>
-      </w:r>
-      <w:r>
-        <w:rPr>
-          <w:rFonts w:asciiTheme="majorHAnsi" w:hAnsiTheme="majorHAnsi" w:cstheme="majorHAnsi"/>
-          <w:b/>
-          <w:bCs/>
-          <w:i w:val="0"/>
-          <w:iCs w:val="0"/>
-          <w:color w:val="000000" w:themeColor="text1"/>
-        </w:rPr>
-        <w:fldChar w:fldCharType="begin"/>
-      </w:r>
-      <w:r>
-        <w:rPr>
-          <w:rFonts w:asciiTheme="majorHAnsi" w:hAnsiTheme="majorHAnsi" w:cstheme="majorHAnsi"/>
-          <w:b/>
-          <w:bCs/>
-          <w:i w:val="0"/>
-          <w:iCs w:val="0"/>
-          <w:color w:val="000000" w:themeColor="text1"/>
-        </w:rPr>
-        <w:instrText xml:space="preserve"> SEQ Figure \* ARABIC </w:instrText>
-      </w:r>
-      <w:r>
-        <w:rPr>
-          <w:rFonts w:asciiTheme="majorHAnsi" w:hAnsiTheme="majorHAnsi" w:cstheme="majorHAnsi"/>
-          <w:b/>
-          <w:bCs/>
-          <w:i w:val="0"/>
-          <w:iCs w:val="0"/>
-          <w:color w:val="000000" w:themeColor="text1"/>
-        </w:rPr>
-        <w:fldChar w:fldCharType="separate"/>
-      </w:r>
-      <w:r>
-        <w:rPr>
-          <w:rFonts w:asciiTheme="majorHAnsi" w:hAnsiTheme="majorHAnsi" w:cstheme="majorHAnsi"/>
-          <w:b/>
-          <w:bCs/>
-          <w:i w:val="0"/>
-          <w:iCs w:val="0"/>
-          <w:noProof/>
-          <w:color w:val="000000" w:themeColor="text1"/>
-        </w:rPr>
-        <w:t>2</w:t>
-      </w:r>
-      <w:r>
-        <w:rPr>
-          <w:rFonts w:asciiTheme="majorHAnsi" w:hAnsiTheme="majorHAnsi" w:cstheme="majorHAnsi"/>
-          <w:b/>
-          <w:bCs/>
-          <w:i w:val="0"/>
-          <w:iCs w:val="0"/>
-          <w:color w:val="000000" w:themeColor="text1"/>
-        </w:rPr>
-        <w:fldChar w:fldCharType="end"/>
-      </w:r>
-      <w:r>
-        <w:rPr>
-          <w:rFonts w:asciiTheme="majorHAnsi" w:hAnsiTheme="majorHAnsi" w:cstheme="majorHAnsi"/>
-          <w:i w:val="0"/>
-          <w:iCs w:val="0"/>
-          <w:color w:val="000000" w:themeColor="text1"/>
-        </w:rPr>
-        <w:t xml:space="preserve"> - Coverage of Update functionality</w:t>
-      </w:r>
+        <w:rPr>
+          <w:rFonts w:asciiTheme="majorHAnsi" w:hAnsiTheme="majorHAnsi" w:cstheme="majorHAnsi"/>
+        </w:rPr>
+      </w:pPr>
     </w:p>
     <w:p>
       <w:pPr>
@@ -3798,116 +3653,10 @@
         <w:rPr>
           <w:rFonts w:asciiTheme="majorHAnsi" w:hAnsiTheme="majorHAnsi" w:cstheme="majorHAnsi"/>
         </w:rPr>
-        <w:t>the impact of the tests on response times, evaluate the performance of the</w:t>
-      </w:r>
-      <w:r>
-        <w:rPr>
-          <w:rFonts w:asciiTheme="majorHAnsi" w:hAnsiTheme="majorHAnsi" w:cstheme="majorHAnsi"/>
-        </w:rPr>
-        <w:t xml:space="preserve"> </w:t>
-      </w:r>
-      <w:r>
-        <w:rPr>
-          <w:rFonts w:asciiTheme="majorHAnsi" w:hAnsiTheme="majorHAnsi" w:cstheme="majorHAnsi"/>
-        </w:rPr>
-        <w:t>software, and the performance</w:t>
-      </w:r>
-      <w:r>
-        <w:rPr>
-          <w:rFonts w:asciiTheme="majorHAnsi" w:hAnsiTheme="majorHAnsi" w:cstheme="majorHAnsi"/>
-        </w:rPr>
-        <w:t xml:space="preserve"> </w:t>
-      </w:r>
-      <w:r>
-        <w:rPr>
-          <w:rFonts w:asciiTheme="majorHAnsi" w:hAnsiTheme="majorHAnsi" w:cstheme="majorHAnsi"/>
-        </w:rPr>
-        <w:t>of the hardware on each of the different devices.</w:t>
-      </w:r>
-    </w:p>
-    <w:p>
-      <w:pPr>
-        <w:rPr>
-          <w:rFonts w:asciiTheme="majorHAnsi" w:hAnsiTheme="majorHAnsi" w:cstheme="majorHAnsi"/>
-        </w:rPr>
-      </w:pPr>
-    </w:p>
-    <w:p>
-      <w:pPr>
-        <w:rPr>
-          <w:rFonts w:asciiTheme="majorHAnsi" w:hAnsiTheme="majorHAnsi" w:cstheme="majorHAnsi"/>
-        </w:rPr>
-      </w:pPr>
-      <w:r>
-        <w:rPr>
-          <w:rFonts w:asciiTheme="majorHAnsi" w:hAnsiTheme="majorHAnsi" w:cstheme="majorHAnsi"/>
-        </w:rPr>
-        <w:t>To this end, several tests were carried out, an initial one without indexes and a subsequent one</w:t>
-      </w:r>
-      <w:r>
-        <w:rPr>
-          <w:rFonts w:asciiTheme="majorHAnsi" w:hAnsiTheme="majorHAnsi" w:cstheme="majorHAnsi"/>
-        </w:rPr>
-        <w:t xml:space="preserve"> </w:t>
-      </w:r>
-      <w:r>
-        <w:rPr>
-          <w:rFonts w:asciiTheme="majorHAnsi" w:hAnsiTheme="majorHAnsi" w:cstheme="majorHAnsi"/>
-        </w:rPr>
-        <w:t>with the optimized indexes applied, measuring the average response times</w:t>
-      </w:r>
-      <w:r>
-        <w:rPr>
-          <w:rFonts w:asciiTheme="majorHAnsi" w:hAnsiTheme="majorHAnsi" w:cstheme="majorHAnsi"/>
-        </w:rPr>
-        <w:t xml:space="preserve"> </w:t>
-      </w:r>
-      <w:r>
-        <w:rPr>
-          <w:rFonts w:asciiTheme="majorHAnsi" w:hAnsiTheme="majorHAnsi" w:cstheme="majorHAnsi"/>
-        </w:rPr>
-        <w:t>on two different devices: the work laptop and the personal PC.</w:t>
-      </w:r>
-    </w:p>
-    <w:p>
-      <w:pPr>
-        <w:rPr>
-          <w:rFonts w:asciiTheme="majorHAnsi" w:hAnsiTheme="majorHAnsi" w:cstheme="majorHAnsi"/>
-        </w:rPr>
-      </w:pPr>
+        <w:t>the impact of the tests on response times.</w:t>
+      </w:r>
     </w:p>
     <w:bookmarkEnd w:id="10"/>
-    <w:p>
-      <w:pPr>
-        <w:pBdr>
-          <w:top w:val="nil"/>
-          <w:left w:val="nil"/>
-          <w:bottom w:val="nil"/>
-          <w:right w:val="nil"/>
-          <w:between w:val="nil"/>
-        </w:pBdr>
-        <w:jc w:val="left"/>
-        <w:rPr>
-          <w:rFonts w:asciiTheme="majorHAnsi" w:hAnsiTheme="majorHAnsi" w:cstheme="majorHAnsi"/>
-          <w:b/>
-          <w:bCs/>
-          <w:sz w:val="28"/>
-          <w:szCs w:val="28"/>
-          <w:u w:val="single"/>
-        </w:rPr>
-      </w:pPr>
-      <w:r>
-        <w:rPr>
-          <w:rFonts w:asciiTheme="majorHAnsi" w:hAnsiTheme="majorHAnsi" w:cstheme="majorHAnsi"/>
-          <w:b/>
-          <w:bCs/>
-          <w:sz w:val="28"/>
-          <w:szCs w:val="28"/>
-          <w:u w:val="single"/>
-        </w:rPr>
-        <w:t>Exhibition on the results</w:t>
-      </w:r>
-    </w:p>
     <w:p>
       <w:pPr>
         <w:pBdr>
@@ -3968,7 +3717,19 @@
         <w:rPr>
           <w:rFonts w:asciiTheme="majorHAnsi" w:hAnsiTheme="majorHAnsi" w:cstheme="majorHAnsi"/>
         </w:rPr>
-        <w:t>During this process, the average response times of the different features were recorded,</w:t>
+        <w:t>During this process, the average response times of the feature w</w:t>
+      </w:r>
+      <w:r>
+        <w:rPr>
+          <w:rFonts w:asciiTheme="majorHAnsi" w:hAnsiTheme="majorHAnsi" w:cstheme="majorHAnsi"/>
+        </w:rPr>
+        <w:t>as</w:t>
+      </w:r>
+      <w:r>
+        <w:rPr>
+          <w:rFonts w:asciiTheme="majorHAnsi" w:hAnsiTheme="majorHAnsi" w:cstheme="majorHAnsi"/>
+        </w:rPr>
+        <w:t xml:space="preserve"> recorded,</w:t>
       </w:r>
       <w:r>
         <w:rPr>
@@ -4007,16 +3768,313 @@
           <w:right w:val="nil"/>
           <w:between w:val="nil"/>
         </w:pBdr>
-        <w:jc w:val="left"/>
-        <w:rPr>
-          <w:rFonts w:asciiTheme="majorHAnsi" w:hAnsiTheme="majorHAnsi" w:cstheme="majorHAnsi"/>
-        </w:rPr>
-      </w:pPr>
-      <w:r>
-        <w:rPr>
-          <w:rFonts w:asciiTheme="majorHAnsi" w:hAnsiTheme="majorHAnsi" w:cstheme="majorHAnsi"/>
-        </w:rPr>
-        <w:t>Based on the data obtained, the average response times showed anincrease, going from 20 ms before optimization to 24.64 ms after the</w:t>
+        <w:jc w:val="center"/>
+        <w:rPr>
+          <w:rFonts w:asciiTheme="majorHAnsi" w:hAnsiTheme="majorHAnsi" w:cstheme="majorHAnsi"/>
+        </w:rPr>
+      </w:pPr>
+      <w:r>
+        <w:rPr>
+          <w:noProof/>
+        </w:rPr>
+        <w:drawing>
+          <wp:inline distT="0" distB="0" distL="0" distR="0" wp14:anchorId="58F2C284" wp14:editId="15852393">
+            <wp:extent cx="4754880" cy="1729962"/>
+            <wp:effectExtent l="0" t="0" r="7620" b="3810"/>
+            <wp:docPr id="1189857891" name="Imagen 1" descr="Tabla&#10;&#10;El contenido generado por IA puede ser incorrecto."/>
+            <wp:cNvGraphicFramePr>
+              <a:graphicFrameLocks xmlns:a="http://schemas.openxmlformats.org/drawingml/2006/main" noChangeAspect="1"/>
+            </wp:cNvGraphicFramePr>
+            <a:graphic xmlns:a="http://schemas.openxmlformats.org/drawingml/2006/main">
+              <a:graphicData uri="http://schemas.openxmlformats.org/drawingml/2006/picture">
+                <pic:pic xmlns:pic="http://schemas.openxmlformats.org/drawingml/2006/picture">
+                  <pic:nvPicPr>
+                    <pic:cNvPr id="1189857891" name="Imagen 1" descr="Tabla&#10;&#10;El contenido generado por IA puede ser incorrecto."/>
+                    <pic:cNvPicPr/>
+                  </pic:nvPicPr>
+                  <pic:blipFill>
+                    <a:blip r:embed="rId10"/>
+                    <a:stretch>
+                      <a:fillRect/>
+                    </a:stretch>
+                  </pic:blipFill>
+                  <pic:spPr>
+                    <a:xfrm>
+                      <a:off x="0" y="0"/>
+                      <a:ext cx="4776747" cy="1737918"/>
+                    </a:xfrm>
+                    <a:prstGeom prst="rect">
+                      <a:avLst/>
+                    </a:prstGeom>
+                  </pic:spPr>
+                </pic:pic>
+              </a:graphicData>
+            </a:graphic>
+          </wp:inline>
+        </w:drawing>
+      </w:r>
+    </w:p>
+    <w:p>
+      <w:pPr>
+        <w:pBdr>
+          <w:top w:val="nil"/>
+          <w:left w:val="nil"/>
+          <w:bottom w:val="nil"/>
+          <w:right w:val="nil"/>
+          <w:between w:val="nil"/>
+        </w:pBdr>
+        <w:jc w:val="center"/>
+        <w:rPr>
+          <w:rFonts w:asciiTheme="majorHAnsi" w:hAnsiTheme="majorHAnsi" w:cstheme="majorHAnsi"/>
+        </w:rPr>
+      </w:pPr>
+      <w:r>
+        <w:rPr>
+          <w:noProof/>
+        </w:rPr>
+        <w:lastRenderedPageBreak/>
+        <w:drawing>
+          <wp:inline distT="0" distB="0" distL="0" distR="0" wp14:anchorId="08A809B7" wp14:editId="1D91951E">
+            <wp:extent cx="5019198" cy="2895600"/>
+            <wp:effectExtent l="0" t="0" r="0" b="0"/>
+            <wp:docPr id="216458113" name="Imagen 1" descr="Gráfico&#10;&#10;El contenido generado por IA puede ser incorrecto."/>
+            <wp:cNvGraphicFramePr>
+              <a:graphicFrameLocks xmlns:a="http://schemas.openxmlformats.org/drawingml/2006/main" noChangeAspect="1"/>
+            </wp:cNvGraphicFramePr>
+            <a:graphic xmlns:a="http://schemas.openxmlformats.org/drawingml/2006/main">
+              <a:graphicData uri="http://schemas.openxmlformats.org/drawingml/2006/picture">
+                <pic:pic xmlns:pic="http://schemas.openxmlformats.org/drawingml/2006/picture">
+                  <pic:nvPicPr>
+                    <pic:cNvPr id="216458113" name="Imagen 1" descr="Gráfico&#10;&#10;El contenido generado por IA puede ser incorrecto."/>
+                    <pic:cNvPicPr/>
+                  </pic:nvPicPr>
+                  <pic:blipFill>
+                    <a:blip r:embed="rId11"/>
+                    <a:stretch>
+                      <a:fillRect/>
+                    </a:stretch>
+                  </pic:blipFill>
+                  <pic:spPr>
+                    <a:xfrm>
+                      <a:off x="0" y="0"/>
+                      <a:ext cx="5048213" cy="2912339"/>
+                    </a:xfrm>
+                    <a:prstGeom prst="rect">
+                      <a:avLst/>
+                    </a:prstGeom>
+                  </pic:spPr>
+                </pic:pic>
+              </a:graphicData>
+            </a:graphic>
+          </wp:inline>
+        </w:drawing>
+      </w:r>
+    </w:p>
+    <w:p>
+      <w:pPr>
+        <w:pBdr>
+          <w:top w:val="nil"/>
+          <w:left w:val="nil"/>
+          <w:bottom w:val="nil"/>
+          <w:right w:val="nil"/>
+          <w:between w:val="nil"/>
+        </w:pBdr>
+        <w:jc w:val="left"/>
+        <w:rPr>
+          <w:rFonts w:asciiTheme="majorHAnsi" w:hAnsiTheme="majorHAnsi" w:cstheme="majorHAnsi"/>
+        </w:rPr>
+      </w:pPr>
+      <w:r>
+        <w:rPr>
+          <w:rFonts w:asciiTheme="majorHAnsi" w:hAnsiTheme="majorHAnsi" w:cstheme="majorHAnsi"/>
+        </w:rPr>
+        <w:t>The performance tests without indexes meet some basic response requirements, so we decided to add indexes</w:t>
+      </w:r>
+      <w:r>
+        <w:rPr>
+          <w:rFonts w:asciiTheme="majorHAnsi" w:hAnsiTheme="majorHAnsi" w:cstheme="majorHAnsi"/>
+        </w:rPr>
+        <w:t xml:space="preserve"> and improve some line codes</w:t>
+      </w:r>
+      <w:r>
+        <w:rPr>
+          <w:rFonts w:asciiTheme="majorHAnsi" w:hAnsiTheme="majorHAnsi" w:cstheme="majorHAnsi"/>
+        </w:rPr>
+        <w:t xml:space="preserve"> on the airport </w:t>
+      </w:r>
+      <w:r>
+        <w:rPr>
+          <w:rFonts w:asciiTheme="majorHAnsi" w:hAnsiTheme="majorHAnsi" w:cstheme="majorHAnsi"/>
+        </w:rPr>
+        <w:t>features</w:t>
+      </w:r>
+      <w:r>
+        <w:rPr>
+          <w:rFonts w:asciiTheme="majorHAnsi" w:hAnsiTheme="majorHAnsi" w:cstheme="majorHAnsi"/>
+        </w:rPr>
+        <w:t xml:space="preserve"> to check if the improvement is worth.</w:t>
+      </w:r>
+    </w:p>
+    <w:p>
+      <w:pPr>
+        <w:pBdr>
+          <w:top w:val="nil"/>
+          <w:left w:val="nil"/>
+          <w:bottom w:val="nil"/>
+          <w:right w:val="nil"/>
+          <w:between w:val="nil"/>
+        </w:pBdr>
+        <w:jc w:val="left"/>
+        <w:rPr>
+          <w:rFonts w:asciiTheme="majorHAnsi" w:hAnsiTheme="majorHAnsi" w:cstheme="majorHAnsi"/>
+        </w:rPr>
+      </w:pPr>
+    </w:p>
+    <w:p>
+      <w:pPr>
+        <w:pBdr>
+          <w:top w:val="nil"/>
+          <w:left w:val="nil"/>
+          <w:bottom w:val="nil"/>
+          <w:right w:val="nil"/>
+          <w:between w:val="nil"/>
+        </w:pBdr>
+        <w:jc w:val="center"/>
+        <w:rPr>
+          <w:rFonts w:asciiTheme="majorHAnsi" w:hAnsiTheme="majorHAnsi" w:cstheme="majorHAnsi"/>
+        </w:rPr>
+      </w:pPr>
+      <w:r>
+        <w:rPr>
+          <w:noProof/>
+        </w:rPr>
+        <w:drawing>
+          <wp:inline distT="0" distB="0" distL="0" distR="0" wp14:anchorId="55441550" wp14:editId="20068FC9">
+            <wp:extent cx="4346763" cy="1569720"/>
+            <wp:effectExtent l="0" t="0" r="0" b="0"/>
+            <wp:docPr id="85581051" name="Imagen 1" descr="Tabla&#10;&#10;El contenido generado por IA puede ser incorrecto."/>
+            <wp:cNvGraphicFramePr>
+              <a:graphicFrameLocks xmlns:a="http://schemas.openxmlformats.org/drawingml/2006/main" noChangeAspect="1"/>
+            </wp:cNvGraphicFramePr>
+            <a:graphic xmlns:a="http://schemas.openxmlformats.org/drawingml/2006/main">
+              <a:graphicData uri="http://schemas.openxmlformats.org/drawingml/2006/picture">
+                <pic:pic xmlns:pic="http://schemas.openxmlformats.org/drawingml/2006/picture">
+                  <pic:nvPicPr>
+                    <pic:cNvPr id="85581051" name="Imagen 1" descr="Tabla&#10;&#10;El contenido generado por IA puede ser incorrecto."/>
+                    <pic:cNvPicPr/>
+                  </pic:nvPicPr>
+                  <pic:blipFill>
+                    <a:blip r:embed="rId12"/>
+                    <a:stretch>
+                      <a:fillRect/>
+                    </a:stretch>
+                  </pic:blipFill>
+                  <pic:spPr>
+                    <a:xfrm>
+                      <a:off x="0" y="0"/>
+                      <a:ext cx="4365644" cy="1576538"/>
+                    </a:xfrm>
+                    <a:prstGeom prst="rect">
+                      <a:avLst/>
+                    </a:prstGeom>
+                  </pic:spPr>
+                </pic:pic>
+              </a:graphicData>
+            </a:graphic>
+          </wp:inline>
+        </w:drawing>
+      </w:r>
+    </w:p>
+    <w:p>
+      <w:pPr>
+        <w:pBdr>
+          <w:top w:val="nil"/>
+          <w:left w:val="nil"/>
+          <w:bottom w:val="nil"/>
+          <w:right w:val="nil"/>
+          <w:between w:val="nil"/>
+        </w:pBdr>
+        <w:jc w:val="left"/>
+        <w:rPr>
+          <w:rFonts w:asciiTheme="majorHAnsi" w:hAnsiTheme="majorHAnsi" w:cstheme="majorHAnsi"/>
+        </w:rPr>
+      </w:pPr>
+    </w:p>
+    <w:p>
+      <w:pPr>
+        <w:pBdr>
+          <w:top w:val="nil"/>
+          <w:left w:val="nil"/>
+          <w:bottom w:val="nil"/>
+          <w:right w:val="nil"/>
+          <w:between w:val="nil"/>
+        </w:pBdr>
+        <w:jc w:val="center"/>
+        <w:rPr>
+          <w:rFonts w:asciiTheme="majorHAnsi" w:hAnsiTheme="majorHAnsi" w:cstheme="majorHAnsi"/>
+        </w:rPr>
+      </w:pPr>
+      <w:r>
+        <w:rPr>
+          <w:noProof/>
+        </w:rPr>
+        <w:drawing>
+          <wp:inline distT="0" distB="0" distL="0" distR="0" wp14:anchorId="2D3F6859" wp14:editId="5D5A9004">
+            <wp:extent cx="4602758" cy="3101340"/>
+            <wp:effectExtent l="0" t="0" r="7620" b="3810"/>
+            <wp:docPr id="1481384939" name="Imagen 1" descr="Gráfico&#10;&#10;El contenido generado por IA puede ser incorrecto."/>
+            <wp:cNvGraphicFramePr>
+              <a:graphicFrameLocks xmlns:a="http://schemas.openxmlformats.org/drawingml/2006/main" noChangeAspect="1"/>
+            </wp:cNvGraphicFramePr>
+            <a:graphic xmlns:a="http://schemas.openxmlformats.org/drawingml/2006/main">
+              <a:graphicData uri="http://schemas.openxmlformats.org/drawingml/2006/picture">
+                <pic:pic xmlns:pic="http://schemas.openxmlformats.org/drawingml/2006/picture">
+                  <pic:nvPicPr>
+                    <pic:cNvPr id="1481384939" name="Imagen 1" descr="Gráfico&#10;&#10;El contenido generado por IA puede ser incorrecto."/>
+                    <pic:cNvPicPr/>
+                  </pic:nvPicPr>
+                  <pic:blipFill>
+                    <a:blip r:embed="rId13"/>
+                    <a:stretch>
+                      <a:fillRect/>
+                    </a:stretch>
+                  </pic:blipFill>
+                  <pic:spPr>
+                    <a:xfrm>
+                      <a:off x="0" y="0"/>
+                      <a:ext cx="4630871" cy="3120282"/>
+                    </a:xfrm>
+                    <a:prstGeom prst="rect">
+                      <a:avLst/>
+                    </a:prstGeom>
+                  </pic:spPr>
+                </pic:pic>
+              </a:graphicData>
+            </a:graphic>
+          </wp:inline>
+        </w:drawing>
+      </w:r>
+    </w:p>
+    <w:p>
+      <w:pPr>
+        <w:pBdr>
+          <w:top w:val="nil"/>
+          <w:left w:val="nil"/>
+          <w:bottom w:val="nil"/>
+          <w:right w:val="nil"/>
+          <w:between w:val="nil"/>
+        </w:pBdr>
+        <w:jc w:val="left"/>
+        <w:rPr>
+          <w:rFonts w:asciiTheme="majorHAnsi" w:hAnsiTheme="majorHAnsi" w:cstheme="majorHAnsi"/>
+        </w:rPr>
+      </w:pPr>
+      <w:r>
+        <w:rPr>
+          <w:rFonts w:asciiTheme="majorHAnsi" w:hAnsiTheme="majorHAnsi" w:cstheme="majorHAnsi"/>
+        </w:rPr>
+        <w:lastRenderedPageBreak/>
+        <w:t>Based on the data obtained, the average response times showed an</w:t>
       </w:r>
       <w:r>
         <w:rPr>
@@ -4028,7 +4086,31 @@
         <w:rPr>
           <w:rFonts w:asciiTheme="majorHAnsi" w:hAnsiTheme="majorHAnsi" w:cstheme="majorHAnsi"/>
         </w:rPr>
-        <w:t>implementation of indexes. However, given that the standard deviations in</w:t>
+        <w:t xml:space="preserve">increase, going from </w:t>
+      </w:r>
+      <w:r>
+        <w:rPr>
+          <w:rFonts w:asciiTheme="majorHAnsi" w:hAnsiTheme="majorHAnsi" w:cstheme="majorHAnsi"/>
+        </w:rPr>
+        <w:t>15.4</w:t>
+      </w:r>
+      <w:r>
+        <w:rPr>
+          <w:rFonts w:asciiTheme="majorHAnsi" w:hAnsiTheme="majorHAnsi" w:cstheme="majorHAnsi"/>
+        </w:rPr>
+        <w:t xml:space="preserve"> ms before optimization to </w:t>
+      </w:r>
+      <w:r>
+        <w:rPr>
+          <w:rFonts w:asciiTheme="majorHAnsi" w:hAnsiTheme="majorHAnsi" w:cstheme="majorHAnsi"/>
+        </w:rPr>
+        <w:t>10.7</w:t>
+      </w:r>
+      <w:r>
+        <w:rPr>
+          <w:rFonts w:asciiTheme="majorHAnsi" w:hAnsiTheme="majorHAnsi" w:cstheme="majorHAnsi"/>
+        </w:rPr>
+        <w:t xml:space="preserve"> ms after the</w:t>
       </w:r>
       <w:r>
         <w:rPr>
@@ -4040,475 +4122,219 @@
         <w:rPr>
           <w:rFonts w:asciiTheme="majorHAnsi" w:hAnsiTheme="majorHAnsi" w:cstheme="majorHAnsi"/>
         </w:rPr>
-        <w:t>both cases are greater than 50 ms, the difference was not statistically</w:t>
-      </w:r>
-      <w:r>
-        <w:rPr>
-          <w:rFonts w:asciiTheme="majorHAnsi" w:hAnsiTheme="majorHAnsi" w:cstheme="majorHAnsi"/>
-        </w:rPr>
-        <w:t xml:space="preserve"> </w:t>
-      </w:r>
-      <w:r>
-        <w:rPr>
-          <w:rFonts w:asciiTheme="majorHAnsi" w:hAnsiTheme="majorHAnsi" w:cstheme="majorHAnsi"/>
-        </w:rPr>
-        <w:t>significant at a 95% confidence level.</w:t>
-      </w:r>
-    </w:p>
-    <w:p>
-      <w:pPr>
-        <w:pBdr>
-          <w:top w:val="nil"/>
-          <w:left w:val="nil"/>
-          <w:bottom w:val="nil"/>
-          <w:right w:val="nil"/>
-          <w:between w:val="nil"/>
-        </w:pBdr>
-        <w:jc w:val="left"/>
-        <w:rPr>
-          <w:rFonts w:asciiTheme="majorHAnsi" w:hAnsiTheme="majorHAnsi" w:cstheme="majorHAnsi"/>
-        </w:rPr>
-      </w:pPr>
-    </w:p>
-    <w:p>
-      <w:pPr>
-        <w:pBdr>
-          <w:top w:val="nil"/>
-          <w:left w:val="nil"/>
-          <w:bottom w:val="nil"/>
-          <w:right w:val="nil"/>
-          <w:between w:val="nil"/>
-        </w:pBdr>
-        <w:jc w:val="left"/>
-        <w:rPr>
-          <w:rFonts w:asciiTheme="majorHAnsi" w:hAnsiTheme="majorHAnsi" w:cstheme="majorHAnsi"/>
-        </w:rPr>
-      </w:pPr>
-      <w:r>
-        <w:rPr>
-          <w:rFonts w:asciiTheme="majorHAnsi" w:hAnsiTheme="majorHAnsi" w:cstheme="majorHAnsi"/>
-        </w:rPr>
-        <w:t>The two-tailed p-value is 0.275, which reinforces the assertion that</w:t>
-      </w:r>
-      <w:r>
-        <w:rPr>
-          <w:rFonts w:asciiTheme="majorHAnsi" w:hAnsiTheme="majorHAnsi" w:cstheme="majorHAnsi"/>
-        </w:rPr>
-        <w:t xml:space="preserve"> </w:t>
-      </w:r>
-      <w:r>
-        <w:rPr>
-          <w:rFonts w:asciiTheme="majorHAnsi" w:hAnsiTheme="majorHAnsi" w:cstheme="majorHAnsi"/>
-        </w:rPr>
-        <w:t>there is insufficient evidence to claim that response times improved</w:t>
-      </w:r>
-      <w:r>
-        <w:rPr>
-          <w:rFonts w:asciiTheme="majorHAnsi" w:hAnsiTheme="majorHAnsi" w:cstheme="majorHAnsi"/>
-        </w:rPr>
-        <w:t xml:space="preserve"> </w:t>
-      </w:r>
-      <w:r>
-        <w:rPr>
-          <w:rFonts w:asciiTheme="majorHAnsi" w:hAnsiTheme="majorHAnsi" w:cstheme="majorHAnsi"/>
-        </w:rPr>
-        <w:t>significantly, as this value is above the alpha threshold</w:t>
-      </w:r>
-      <w:r>
-        <w:rPr>
-          <w:rFonts w:asciiTheme="majorHAnsi" w:hAnsiTheme="majorHAnsi" w:cstheme="majorHAnsi"/>
-        </w:rPr>
-        <w:t xml:space="preserve"> </w:t>
-      </w:r>
-      <w:r>
-        <w:rPr>
-          <w:rFonts w:asciiTheme="majorHAnsi" w:hAnsiTheme="majorHAnsi" w:cstheme="majorHAnsi"/>
-        </w:rPr>
-        <w:t>of 0.05 on device 1.</w:t>
-      </w:r>
-    </w:p>
-    <w:p>
-      <w:pPr>
-        <w:pBdr>
-          <w:top w:val="nil"/>
-          <w:left w:val="nil"/>
-          <w:bottom w:val="nil"/>
-          <w:right w:val="nil"/>
-          <w:between w:val="nil"/>
-        </w:pBdr>
-        <w:jc w:val="left"/>
-        <w:rPr>
-          <w:rFonts w:asciiTheme="majorHAnsi" w:hAnsiTheme="majorHAnsi" w:cstheme="majorHAnsi"/>
-        </w:rPr>
-      </w:pPr>
-    </w:p>
-    <w:p>
-      <w:pPr>
-        <w:pBdr>
-          <w:top w:val="nil"/>
-          <w:left w:val="nil"/>
-          <w:bottom w:val="nil"/>
-          <w:right w:val="nil"/>
-          <w:between w:val="nil"/>
-        </w:pBdr>
-        <w:jc w:val="left"/>
-        <w:rPr>
-          <w:rFonts w:asciiTheme="majorHAnsi" w:hAnsiTheme="majorHAnsi" w:cstheme="majorHAnsi"/>
-        </w:rPr>
-      </w:pPr>
-      <w:r>
-        <w:rPr>
-          <w:rFonts w:asciiTheme="majorHAnsi" w:hAnsiTheme="majorHAnsi" w:cstheme="majorHAnsi"/>
-        </w:rPr>
-        <w:t>The 95% confidence intervals overlap:</w:t>
-      </w:r>
-    </w:p>
-    <w:p>
-      <w:pPr>
-        <w:pBdr>
-          <w:top w:val="nil"/>
-          <w:left w:val="nil"/>
-          <w:bottom w:val="nil"/>
-          <w:right w:val="nil"/>
-          <w:between w:val="nil"/>
-        </w:pBdr>
-        <w:jc w:val="left"/>
-        <w:rPr>
-          <w:rFonts w:asciiTheme="majorHAnsi" w:hAnsiTheme="majorHAnsi" w:cstheme="majorHAnsi"/>
-        </w:rPr>
-      </w:pPr>
-      <w:r>
-        <w:rPr>
-          <w:rFonts w:asciiTheme="majorHAnsi" w:hAnsiTheme="majorHAnsi" w:cstheme="majorHAnsi"/>
-        </w:rPr>
-        <w:t>Before the change: [16 ms, 24 ms]</w:t>
-      </w:r>
-    </w:p>
-    <w:p>
-      <w:pPr>
-        <w:pBdr>
-          <w:top w:val="nil"/>
-          <w:left w:val="nil"/>
-          <w:bottom w:val="nil"/>
-          <w:right w:val="nil"/>
-          <w:between w:val="nil"/>
-        </w:pBdr>
-        <w:jc w:val="left"/>
-        <w:rPr>
-          <w:rFonts w:asciiTheme="majorHAnsi" w:hAnsiTheme="majorHAnsi" w:cstheme="majorHAnsi"/>
-        </w:rPr>
-      </w:pPr>
-      <w:r>
-        <w:rPr>
-          <w:rFonts w:asciiTheme="majorHAnsi" w:hAnsiTheme="majorHAnsi" w:cstheme="majorHAnsi"/>
-        </w:rPr>
-        <w:t>After the change: [15 ms, 23 ms]</w:t>
-      </w:r>
-    </w:p>
-    <w:p>
-      <w:pPr>
-        <w:pBdr>
-          <w:top w:val="nil"/>
-          <w:left w:val="nil"/>
-          <w:bottom w:val="nil"/>
-          <w:right w:val="nil"/>
-          <w:between w:val="nil"/>
-        </w:pBdr>
-        <w:jc w:val="left"/>
-        <w:rPr>
-          <w:rFonts w:asciiTheme="majorHAnsi" w:hAnsiTheme="majorHAnsi" w:cstheme="majorHAnsi"/>
-        </w:rPr>
-      </w:pPr>
-    </w:p>
-    <w:p>
-      <w:pPr>
-        <w:pBdr>
-          <w:top w:val="nil"/>
-          <w:left w:val="nil"/>
-          <w:bottom w:val="nil"/>
-          <w:right w:val="nil"/>
-          <w:between w:val="nil"/>
-        </w:pBdr>
-        <w:jc w:val="left"/>
-        <w:rPr>
-          <w:rFonts w:asciiTheme="majorHAnsi" w:hAnsiTheme="majorHAnsi" w:cstheme="majorHAnsi"/>
-        </w:rPr>
-      </w:pPr>
-      <w:r>
-        <w:rPr>
-          <w:rFonts w:asciiTheme="majorHAnsi" w:hAnsiTheme="majorHAnsi" w:cstheme="majorHAnsi"/>
-        </w:rPr>
-        <w:t>In contrast, device 2 shows that the average response times</w:t>
-      </w:r>
-      <w:r>
-        <w:rPr>
-          <w:rFonts w:asciiTheme="majorHAnsi" w:hAnsiTheme="majorHAnsi" w:cstheme="majorHAnsi"/>
-        </w:rPr>
-        <w:t xml:space="preserve"> </w:t>
-      </w:r>
-      <w:r>
-        <w:rPr>
-          <w:rFonts w:asciiTheme="majorHAnsi" w:hAnsiTheme="majorHAnsi" w:cstheme="majorHAnsi"/>
-        </w:rPr>
-        <w:t>were drastically reduced compared to those of device 1. Regarding the initial case</w:t>
-      </w:r>
-      <w:r>
-        <w:rPr>
-          <w:rFonts w:asciiTheme="majorHAnsi" w:hAnsiTheme="majorHAnsi" w:cstheme="majorHAnsi"/>
-        </w:rPr>
-        <w:t xml:space="preserve"> </w:t>
-      </w:r>
-      <w:r>
-        <w:rPr>
-          <w:rFonts w:asciiTheme="majorHAnsi" w:hAnsiTheme="majorHAnsi" w:cstheme="majorHAnsi"/>
-        </w:rPr>
-        <w:t>and the final case, with indices going from 13.41 ms before optimization to</w:t>
-      </w:r>
-      <w:r>
-        <w:rPr>
-          <w:rFonts w:asciiTheme="majorHAnsi" w:hAnsiTheme="majorHAnsi" w:cstheme="majorHAnsi"/>
-        </w:rPr>
-        <w:t xml:space="preserve"> </w:t>
-      </w:r>
-      <w:r>
-        <w:rPr>
-          <w:rFonts w:asciiTheme="majorHAnsi" w:hAnsiTheme="majorHAnsi" w:cstheme="majorHAnsi"/>
-        </w:rPr>
-        <w:t>13.08 ms after the implementation of indexes. However, given that the</w:t>
-      </w:r>
-      <w:r>
-        <w:rPr>
-          <w:rFonts w:asciiTheme="majorHAnsi" w:hAnsiTheme="majorHAnsi" w:cstheme="majorHAnsi"/>
-        </w:rPr>
-        <w:t xml:space="preserve"> </w:t>
-      </w:r>
-      <w:r>
-        <w:rPr>
-          <w:rFonts w:asciiTheme="majorHAnsi" w:hAnsiTheme="majorHAnsi" w:cstheme="majorHAnsi"/>
-        </w:rPr>
-        <w:t>standard deviations in both cases are greater than 400 ms, the difference is not</w:t>
-      </w:r>
-      <w:r>
-        <w:rPr>
-          <w:rFonts w:asciiTheme="majorHAnsi" w:hAnsiTheme="majorHAnsi" w:cstheme="majorHAnsi"/>
-        </w:rPr>
-        <w:t xml:space="preserve"> </w:t>
-      </w:r>
-      <w:r>
-        <w:rPr>
-          <w:rFonts w:asciiTheme="majorHAnsi" w:hAnsiTheme="majorHAnsi" w:cstheme="majorHAnsi"/>
-        </w:rPr>
-        <w:t>statistically significant at a 95% confidence level.</w:t>
-      </w:r>
-    </w:p>
-    <w:p>
-      <w:pPr>
-        <w:pBdr>
-          <w:top w:val="nil"/>
-          <w:left w:val="nil"/>
-          <w:bottom w:val="nil"/>
-          <w:right w:val="nil"/>
-          <w:between w:val="nil"/>
-        </w:pBdr>
-        <w:jc w:val="left"/>
-        <w:rPr>
-          <w:rFonts w:asciiTheme="majorHAnsi" w:hAnsiTheme="majorHAnsi" w:cstheme="majorHAnsi"/>
-        </w:rPr>
-      </w:pPr>
-    </w:p>
-    <w:p>
-      <w:pPr>
-        <w:pBdr>
-          <w:top w:val="nil"/>
-          <w:left w:val="nil"/>
-          <w:bottom w:val="nil"/>
-          <w:right w:val="nil"/>
-          <w:between w:val="nil"/>
-        </w:pBdr>
-        <w:jc w:val="left"/>
-        <w:rPr>
-          <w:rFonts w:asciiTheme="majorHAnsi" w:hAnsiTheme="majorHAnsi" w:cstheme="majorHAnsi"/>
-        </w:rPr>
-      </w:pPr>
-      <w:r>
-        <w:rPr>
-          <w:rFonts w:asciiTheme="majorHAnsi" w:hAnsiTheme="majorHAnsi" w:cstheme="majorHAnsi"/>
-        </w:rPr>
-        <w:t>The two-tailed p-value is 0.696, which confirms that there was almost noimprovement from the initial version to the final version with indexes, since this value is</w:t>
-      </w:r>
-      <w:r>
-        <w:rPr>
-          <w:rFonts w:asciiTheme="majorHAnsi" w:hAnsiTheme="majorHAnsi" w:cstheme="majorHAnsi"/>
-        </w:rPr>
-        <w:t xml:space="preserve"> </w:t>
-      </w:r>
-      <w:r>
-        <w:rPr>
-          <w:rFonts w:asciiTheme="majorHAnsi" w:hAnsiTheme="majorHAnsi" w:cstheme="majorHAnsi"/>
-        </w:rPr>
-        <w:t>above the alpha threshold of 0.05 on device 2.</w:t>
-      </w:r>
-    </w:p>
-    <w:p>
-      <w:pPr>
-        <w:pBdr>
-          <w:top w:val="nil"/>
-          <w:left w:val="nil"/>
-          <w:bottom w:val="nil"/>
-          <w:right w:val="nil"/>
-          <w:between w:val="nil"/>
-        </w:pBdr>
-        <w:jc w:val="left"/>
-        <w:rPr>
-          <w:rFonts w:asciiTheme="majorHAnsi" w:hAnsiTheme="majorHAnsi" w:cstheme="majorHAnsi"/>
-        </w:rPr>
-      </w:pPr>
-    </w:p>
-    <w:p>
-      <w:pPr>
-        <w:pBdr>
-          <w:top w:val="nil"/>
-          <w:left w:val="nil"/>
-          <w:bottom w:val="nil"/>
-          <w:right w:val="nil"/>
-          <w:between w:val="nil"/>
-        </w:pBdr>
-        <w:jc w:val="left"/>
-        <w:rPr>
-          <w:rFonts w:asciiTheme="majorHAnsi" w:hAnsiTheme="majorHAnsi" w:cstheme="majorHAnsi"/>
-        </w:rPr>
-      </w:pPr>
-      <w:r>
-        <w:rPr>
-          <w:rFonts w:asciiTheme="majorHAnsi" w:hAnsiTheme="majorHAnsi" w:cstheme="majorHAnsi"/>
-        </w:rPr>
-        <w:t>The 95% confidence intervals overlap:</w:t>
-      </w:r>
-    </w:p>
-    <w:p>
-      <w:pPr>
-        <w:pBdr>
-          <w:top w:val="nil"/>
-          <w:left w:val="nil"/>
-          <w:bottom w:val="nil"/>
-          <w:right w:val="nil"/>
-          <w:between w:val="nil"/>
-        </w:pBdr>
-        <w:jc w:val="left"/>
-        <w:rPr>
-          <w:rFonts w:asciiTheme="majorHAnsi" w:hAnsiTheme="majorHAnsi" w:cstheme="majorHAnsi"/>
-        </w:rPr>
-      </w:pPr>
-      <w:r>
-        <w:rPr>
-          <w:rFonts w:asciiTheme="majorHAnsi" w:hAnsiTheme="majorHAnsi" w:cstheme="majorHAnsi"/>
-        </w:rPr>
-        <w:t>Before the change: [12.02 ms, 14.81 ms]</w:t>
-      </w:r>
-    </w:p>
-    <w:p>
-      <w:pPr>
-        <w:pBdr>
-          <w:top w:val="nil"/>
-          <w:left w:val="nil"/>
-          <w:bottom w:val="nil"/>
-          <w:right w:val="nil"/>
-          <w:between w:val="nil"/>
-        </w:pBdr>
-        <w:jc w:val="left"/>
-        <w:rPr>
-          <w:rFonts w:asciiTheme="majorHAnsi" w:hAnsiTheme="majorHAnsi" w:cstheme="majorHAnsi"/>
-        </w:rPr>
-      </w:pPr>
-      <w:r>
-        <w:rPr>
-          <w:rFonts w:asciiTheme="majorHAnsi" w:hAnsiTheme="majorHAnsi" w:cstheme="majorHAnsi"/>
-        </w:rPr>
-        <w:t>After the change: [11.64 ms, 14.4 ms]</w:t>
-      </w:r>
-    </w:p>
-    <w:p>
-      <w:pPr>
-        <w:pBdr>
-          <w:top w:val="nil"/>
-          <w:left w:val="nil"/>
-          <w:bottom w:val="nil"/>
-          <w:right w:val="nil"/>
-          <w:between w:val="nil"/>
-        </w:pBdr>
-        <w:jc w:val="left"/>
-        <w:rPr>
-          <w:rFonts w:asciiTheme="majorHAnsi" w:hAnsiTheme="majorHAnsi" w:cstheme="majorHAnsi"/>
-        </w:rPr>
-      </w:pPr>
-    </w:p>
-    <w:p>
-      <w:pPr>
-        <w:pBdr>
-          <w:top w:val="nil"/>
-          <w:left w:val="nil"/>
-          <w:bottom w:val="nil"/>
-          <w:right w:val="nil"/>
-          <w:between w:val="nil"/>
-        </w:pBdr>
-        <w:jc w:val="left"/>
-        <w:rPr>
-          <w:rFonts w:asciiTheme="majorHAnsi" w:hAnsiTheme="majorHAnsi" w:cstheme="majorHAnsi"/>
-        </w:rPr>
-      </w:pPr>
-      <w:r>
-        <w:rPr>
-          <w:rFonts w:asciiTheme="majorHAnsi" w:hAnsiTheme="majorHAnsi" w:cstheme="majorHAnsi"/>
-        </w:rPr>
-        <w:t>The conclusions we can draw are that in neither of the two</w:t>
-      </w:r>
-      <w:r>
-        <w:rPr>
-          <w:rFonts w:asciiTheme="majorHAnsi" w:hAnsiTheme="majorHAnsi" w:cstheme="majorHAnsi"/>
-        </w:rPr>
-        <w:t xml:space="preserve"> </w:t>
-      </w:r>
-      <w:r>
-        <w:rPr>
-          <w:rFonts w:asciiTheme="majorHAnsi" w:hAnsiTheme="majorHAnsi" w:cstheme="majorHAnsi"/>
-        </w:rPr>
-        <w:t>devices is there a substantial difference in improvement from the previous version to the</w:t>
-      </w:r>
-      <w:r>
-        <w:rPr>
-          <w:rFonts w:asciiTheme="majorHAnsi" w:hAnsiTheme="majorHAnsi" w:cstheme="majorHAnsi"/>
-        </w:rPr>
-        <w:t xml:space="preserve"> </w:t>
-      </w:r>
-      <w:r>
-        <w:rPr>
-          <w:rFonts w:asciiTheme="majorHAnsi" w:hAnsiTheme="majorHAnsi" w:cstheme="majorHAnsi"/>
-        </w:rPr>
-        <w:t>later one with indices. In device 1, it is somewhat more noticeable but still</w:t>
-      </w:r>
-      <w:r>
-        <w:rPr>
-          <w:rFonts w:asciiTheme="majorHAnsi" w:hAnsiTheme="majorHAnsi" w:cstheme="majorHAnsi"/>
-        </w:rPr>
-        <w:t xml:space="preserve"> </w:t>
-      </w:r>
-      <w:r>
-        <w:rPr>
-          <w:rFonts w:asciiTheme="majorHAnsi" w:hAnsiTheme="majorHAnsi" w:cstheme="majorHAnsi"/>
-        </w:rPr>
-        <w:t>above the alpha threshold of 0.05. Regarding response times,</w:t>
-      </w:r>
-      <w:r>
-        <w:rPr>
-          <w:rFonts w:asciiTheme="majorHAnsi" w:hAnsiTheme="majorHAnsi" w:cstheme="majorHAnsi"/>
-        </w:rPr>
-        <w:t xml:space="preserve"> </w:t>
-      </w:r>
-      <w:r>
-        <w:rPr>
-          <w:rFonts w:asciiTheme="majorHAnsi" w:hAnsiTheme="majorHAnsi" w:cstheme="majorHAnsi"/>
-        </w:rPr>
-        <w:t>device 2 shows an improvement that affects the confidence intervals.</w:t>
+        <w:t>implementation of indexes</w:t>
+      </w:r>
+      <w:r>
+        <w:rPr>
+          <w:rFonts w:asciiTheme="majorHAnsi" w:hAnsiTheme="majorHAnsi" w:cstheme="majorHAnsi"/>
+        </w:rPr>
+        <w:t xml:space="preserve"> in average</w:t>
+      </w:r>
+      <w:r>
+        <w:rPr>
+          <w:rFonts w:asciiTheme="majorHAnsi" w:hAnsiTheme="majorHAnsi" w:cstheme="majorHAnsi"/>
+        </w:rPr>
+        <w:t>.</w:t>
+      </w:r>
+    </w:p>
+    <w:p>
+      <w:pPr>
+        <w:pBdr>
+          <w:top w:val="nil"/>
+          <w:left w:val="nil"/>
+          <w:bottom w:val="nil"/>
+          <w:right w:val="nil"/>
+          <w:between w:val="nil"/>
+        </w:pBdr>
+        <w:jc w:val="left"/>
+        <w:rPr>
+          <w:rFonts w:asciiTheme="majorHAnsi" w:hAnsiTheme="majorHAnsi" w:cstheme="majorHAnsi"/>
+        </w:rPr>
+      </w:pPr>
+    </w:p>
+    <w:p>
+      <w:pPr>
+        <w:pBdr>
+          <w:top w:val="nil"/>
+          <w:left w:val="nil"/>
+          <w:bottom w:val="nil"/>
+          <w:right w:val="nil"/>
+          <w:between w:val="nil"/>
+        </w:pBdr>
+        <w:jc w:val="center"/>
+        <w:rPr>
+          <w:rFonts w:asciiTheme="majorHAnsi" w:hAnsiTheme="majorHAnsi" w:cstheme="majorHAnsi"/>
+        </w:rPr>
+      </w:pPr>
+      <w:r>
+        <w:rPr>
+          <w:noProof/>
+        </w:rPr>
+        <w:drawing>
+          <wp:inline distT="0" distB="0" distL="0" distR="0" wp14:anchorId="7DC439CF" wp14:editId="67D29238">
+            <wp:extent cx="5400040" cy="2364740"/>
+            <wp:effectExtent l="0" t="0" r="0" b="0"/>
+            <wp:docPr id="476589654" name="Imagen 1" descr="Interfaz de usuario gráfica, Aplicación, Tabla&#10;&#10;El contenido generado por IA puede ser incorrecto."/>
+            <wp:cNvGraphicFramePr>
+              <a:graphicFrameLocks xmlns:a="http://schemas.openxmlformats.org/drawingml/2006/main" noChangeAspect="1"/>
+            </wp:cNvGraphicFramePr>
+            <a:graphic xmlns:a="http://schemas.openxmlformats.org/drawingml/2006/main">
+              <a:graphicData uri="http://schemas.openxmlformats.org/drawingml/2006/picture">
+                <pic:pic xmlns:pic="http://schemas.openxmlformats.org/drawingml/2006/picture">
+                  <pic:nvPicPr>
+                    <pic:cNvPr id="476589654" name="Imagen 1" descr="Interfaz de usuario gráfica, Aplicación, Tabla&#10;&#10;El contenido generado por IA puede ser incorrecto."/>
+                    <pic:cNvPicPr/>
+                  </pic:nvPicPr>
+                  <pic:blipFill>
+                    <a:blip r:embed="rId14"/>
+                    <a:stretch>
+                      <a:fillRect/>
+                    </a:stretch>
+                  </pic:blipFill>
+                  <pic:spPr>
+                    <a:xfrm>
+                      <a:off x="0" y="0"/>
+                      <a:ext cx="5400040" cy="2364740"/>
+                    </a:xfrm>
+                    <a:prstGeom prst="rect">
+                      <a:avLst/>
+                    </a:prstGeom>
+                  </pic:spPr>
+                </pic:pic>
+              </a:graphicData>
+            </a:graphic>
+          </wp:inline>
+        </w:drawing>
+      </w:r>
+    </w:p>
+    <w:p>
+      <w:pPr>
+        <w:pBdr>
+          <w:top w:val="nil"/>
+          <w:left w:val="nil"/>
+          <w:bottom w:val="nil"/>
+          <w:right w:val="nil"/>
+          <w:between w:val="nil"/>
+        </w:pBdr>
+        <w:jc w:val="left"/>
+        <w:rPr>
+          <w:rFonts w:asciiTheme="majorHAnsi" w:hAnsiTheme="majorHAnsi" w:cstheme="majorHAnsi"/>
+        </w:rPr>
+      </w:pPr>
+    </w:p>
+    <w:p>
+      <w:pPr>
+        <w:pBdr>
+          <w:top w:val="nil"/>
+          <w:left w:val="nil"/>
+          <w:bottom w:val="nil"/>
+          <w:right w:val="nil"/>
+          <w:between w:val="nil"/>
+        </w:pBdr>
+        <w:jc w:val="center"/>
+        <w:rPr>
+          <w:rFonts w:asciiTheme="majorHAnsi" w:hAnsiTheme="majorHAnsi" w:cstheme="majorHAnsi"/>
+        </w:rPr>
+      </w:pPr>
+      <w:r>
+        <w:rPr>
+          <w:noProof/>
+        </w:rPr>
+        <w:drawing>
+          <wp:inline distT="0" distB="0" distL="0" distR="0" wp14:anchorId="5D47ADDA" wp14:editId="1E291D1F">
+            <wp:extent cx="3025140" cy="1955646"/>
+            <wp:effectExtent l="0" t="0" r="3810" b="6985"/>
+            <wp:docPr id="1875220268" name="Imagen 1" descr="Tabla&#10;&#10;El contenido generado por IA puede ser incorrecto."/>
+            <wp:cNvGraphicFramePr>
+              <a:graphicFrameLocks xmlns:a="http://schemas.openxmlformats.org/drawingml/2006/main" noChangeAspect="1"/>
+            </wp:cNvGraphicFramePr>
+            <a:graphic xmlns:a="http://schemas.openxmlformats.org/drawingml/2006/main">
+              <a:graphicData uri="http://schemas.openxmlformats.org/drawingml/2006/picture">
+                <pic:pic xmlns:pic="http://schemas.openxmlformats.org/drawingml/2006/picture">
+                  <pic:nvPicPr>
+                    <pic:cNvPr id="1875220268" name="Imagen 1" descr="Tabla&#10;&#10;El contenido generado por IA puede ser incorrecto."/>
+                    <pic:cNvPicPr/>
+                  </pic:nvPicPr>
+                  <pic:blipFill>
+                    <a:blip r:embed="rId15"/>
+                    <a:stretch>
+                      <a:fillRect/>
+                    </a:stretch>
+                  </pic:blipFill>
+                  <pic:spPr>
+                    <a:xfrm>
+                      <a:off x="0" y="0"/>
+                      <a:ext cx="3029163" cy="1958247"/>
+                    </a:xfrm>
+                    <a:prstGeom prst="rect">
+                      <a:avLst/>
+                    </a:prstGeom>
+                  </pic:spPr>
+                </pic:pic>
+              </a:graphicData>
+            </a:graphic>
+          </wp:inline>
+        </w:drawing>
+      </w:r>
+    </w:p>
+    <w:p>
+      <w:pPr>
+        <w:pBdr>
+          <w:top w:val="nil"/>
+          <w:left w:val="nil"/>
+          <w:bottom w:val="nil"/>
+          <w:right w:val="nil"/>
+          <w:between w:val="nil"/>
+        </w:pBdr>
+        <w:jc w:val="left"/>
+        <w:rPr>
+          <w:rFonts w:asciiTheme="majorHAnsi" w:hAnsiTheme="majorHAnsi" w:cstheme="majorHAnsi"/>
+        </w:rPr>
+      </w:pPr>
+    </w:p>
+    <w:p>
+      <w:pPr>
+        <w:pBdr>
+          <w:top w:val="nil"/>
+          <w:left w:val="nil"/>
+          <w:bottom w:val="nil"/>
+          <w:right w:val="nil"/>
+          <w:between w:val="nil"/>
+        </w:pBdr>
+        <w:jc w:val="left"/>
+        <w:rPr>
+          <w:rFonts w:asciiTheme="majorHAnsi" w:hAnsiTheme="majorHAnsi" w:cstheme="majorHAnsi"/>
+        </w:rPr>
+      </w:pPr>
+      <w:r>
+        <w:rPr>
+          <w:rFonts w:asciiTheme="majorHAnsi" w:hAnsiTheme="majorHAnsi" w:cstheme="majorHAnsi"/>
+        </w:rPr>
+        <w:t>The two-tailed p-value is close to 0.033, which reinforces the claim that there may be sufficient evidence to assert that response times improved, as this value is below the alpha threshold of 0.05 in device 1. However, it is still close to 0.05</w:t>
+      </w:r>
+      <w:r>
+        <w:rPr>
+          <w:rFonts w:asciiTheme="majorHAnsi" w:hAnsiTheme="majorHAnsi" w:cstheme="majorHAnsi"/>
+        </w:rPr>
+        <w:t xml:space="preserve"> alpha threshold</w:t>
+      </w:r>
+      <w:r>
+        <w:rPr>
+          <w:rFonts w:asciiTheme="majorHAnsi" w:hAnsiTheme="majorHAnsi" w:cstheme="majorHAnsi"/>
+        </w:rPr>
+        <w:t xml:space="preserve">, so we cannot </w:t>
+      </w:r>
+      <w:r>
+        <w:rPr>
+          <w:rFonts w:asciiTheme="majorHAnsi" w:hAnsiTheme="majorHAnsi" w:cstheme="majorHAnsi"/>
+        </w:rPr>
+        <w:t>garantee</w:t>
+      </w:r>
+      <w:r>
+        <w:rPr>
+          <w:rFonts w:asciiTheme="majorHAnsi" w:hAnsiTheme="majorHAnsi" w:cstheme="majorHAnsi"/>
+        </w:rPr>
+        <w:t xml:space="preserve"> the improvement.</w:t>
       </w:r>
     </w:p>
     <w:p>
@@ -4540,9 +4366,6 @@
           <w:rFonts w:asciiTheme="majorHAnsi" w:hAnsiTheme="majorHAnsi" w:cstheme="majorHAnsi"/>
           <w:b/>
           <w:bCs/>
-          <w:sz w:val="28"/>
-          <w:szCs w:val="28"/>
-          <w:u w:val="single"/>
         </w:rPr>
       </w:pPr>
       <w:r>
@@ -4550,55 +4373,350 @@
           <w:rFonts w:asciiTheme="majorHAnsi" w:hAnsiTheme="majorHAnsi" w:cstheme="majorHAnsi"/>
           <w:b/>
           <w:bCs/>
-          <w:sz w:val="28"/>
-          <w:szCs w:val="28"/>
-          <w:u w:val="single"/>
-        </w:rPr>
-        <w:t>Software performance with VisualVM</w:t>
-      </w:r>
-    </w:p>
-    <w:p>
-      <w:pPr>
-        <w:jc w:val="left"/>
-        <w:rPr>
-          <w:rFonts w:asciiTheme="majorHAnsi" w:hAnsiTheme="majorHAnsi" w:cstheme="majorHAnsi"/>
-        </w:rPr>
-      </w:pPr>
-    </w:p>
-    <w:p>
-      <w:pPr>
-        <w:jc w:val="left"/>
-        <w:rPr>
-          <w:rFonts w:asciiTheme="majorHAnsi" w:hAnsiTheme="majorHAnsi" w:cstheme="majorHAnsi"/>
-        </w:rPr>
-      </w:pPr>
-      <w:r>
-        <w:rPr>
-          <w:rFonts w:asciiTheme="majorHAnsi" w:hAnsiTheme="majorHAnsi" w:cstheme="majorHAnsi"/>
-        </w:rPr>
-        <w:t xml:space="preserve">To perform this test, VisualVM was used to identify the methods and classes that consume the most resources during execution, allowing the detection of possible bottlenecks that can be optimized through refactoring or index improvements. The results of this test show that the application is running smoothly and efficiently, with no significant bottlenecks or performance issues. </w:t>
-      </w:r>
-    </w:p>
-    <w:p>
-      <w:pPr>
-        <w:jc w:val="left"/>
-        <w:rPr>
-          <w:rFonts w:asciiTheme="majorHAnsi" w:hAnsiTheme="majorHAnsi" w:cstheme="majorHAnsi"/>
-        </w:rPr>
-      </w:pPr>
-    </w:p>
-    <w:p>
-      <w:pPr>
-        <w:jc w:val="left"/>
-        <w:rPr>
-          <w:rFonts w:asciiTheme="majorHAnsi" w:hAnsiTheme="majorHAnsi" w:cstheme="majorHAnsi"/>
-        </w:rPr>
-      </w:pPr>
-      <w:r>
-        <w:rPr>
-          <w:rFonts w:asciiTheme="majorHAnsi" w:hAnsiTheme="majorHAnsi" w:cstheme="majorHAnsi"/>
-        </w:rPr>
-        <w:t>A detailed analysis of resource consumption at the class and method level can be observed</w:t>
+        </w:rPr>
+        <w:t>The 95% confidence intervals overlap:</w:t>
+      </w:r>
+    </w:p>
+    <w:p>
+      <w:pPr>
+        <w:pBdr>
+          <w:top w:val="nil"/>
+          <w:left w:val="nil"/>
+          <w:bottom w:val="nil"/>
+          <w:right w:val="nil"/>
+          <w:between w:val="nil"/>
+        </w:pBdr>
+        <w:jc w:val="left"/>
+        <w:rPr>
+          <w:rFonts w:asciiTheme="majorHAnsi" w:hAnsiTheme="majorHAnsi" w:cstheme="majorHAnsi"/>
+        </w:rPr>
+      </w:pPr>
+      <w:r>
+        <w:rPr>
+          <w:rFonts w:asciiTheme="majorHAnsi" w:hAnsiTheme="majorHAnsi" w:cstheme="majorHAnsi"/>
+        </w:rPr>
+        <w:t>Before the change: [1</w:t>
+      </w:r>
+      <w:r>
+        <w:rPr>
+          <w:rFonts w:asciiTheme="majorHAnsi" w:hAnsiTheme="majorHAnsi" w:cstheme="majorHAnsi"/>
+        </w:rPr>
+        <w:t>0.36</w:t>
+      </w:r>
+      <w:r>
+        <w:rPr>
+          <w:rFonts w:asciiTheme="majorHAnsi" w:hAnsiTheme="majorHAnsi" w:cstheme="majorHAnsi"/>
+        </w:rPr>
+        <w:t xml:space="preserve"> ms, 2</w:t>
+      </w:r>
+      <w:r>
+        <w:rPr>
+          <w:rFonts w:asciiTheme="majorHAnsi" w:hAnsiTheme="majorHAnsi" w:cstheme="majorHAnsi"/>
+        </w:rPr>
+        <w:t>0.61</w:t>
+      </w:r>
+      <w:r>
+        <w:rPr>
+          <w:rFonts w:asciiTheme="majorHAnsi" w:hAnsiTheme="majorHAnsi" w:cstheme="majorHAnsi"/>
+        </w:rPr>
+        <w:t xml:space="preserve"> ms]</w:t>
+      </w:r>
+    </w:p>
+    <w:p>
+      <w:pPr>
+        <w:pBdr>
+          <w:top w:val="nil"/>
+          <w:left w:val="nil"/>
+          <w:bottom w:val="nil"/>
+          <w:right w:val="nil"/>
+          <w:between w:val="nil"/>
+        </w:pBdr>
+        <w:jc w:val="left"/>
+        <w:rPr>
+          <w:rFonts w:asciiTheme="majorHAnsi" w:hAnsiTheme="majorHAnsi" w:cstheme="majorHAnsi"/>
+        </w:rPr>
+      </w:pPr>
+      <w:r>
+        <w:rPr>
+          <w:rFonts w:asciiTheme="majorHAnsi" w:hAnsiTheme="majorHAnsi" w:cstheme="majorHAnsi"/>
+        </w:rPr>
+        <w:t>After the change: [</w:t>
+      </w:r>
+      <w:r>
+        <w:rPr>
+          <w:rFonts w:asciiTheme="majorHAnsi" w:hAnsiTheme="majorHAnsi" w:cstheme="majorHAnsi"/>
+        </w:rPr>
+        <w:t>7.65</w:t>
+      </w:r>
+      <w:r>
+        <w:rPr>
+          <w:rFonts w:asciiTheme="majorHAnsi" w:hAnsiTheme="majorHAnsi" w:cstheme="majorHAnsi"/>
+        </w:rPr>
+        <w:t xml:space="preserve"> ms, </w:t>
+      </w:r>
+      <w:r>
+        <w:rPr>
+          <w:rFonts w:asciiTheme="majorHAnsi" w:hAnsiTheme="majorHAnsi" w:cstheme="majorHAnsi"/>
+        </w:rPr>
+        <w:t>1</w:t>
+      </w:r>
+      <w:r>
+        <w:rPr>
+          <w:rFonts w:asciiTheme="majorHAnsi" w:hAnsiTheme="majorHAnsi" w:cstheme="majorHAnsi"/>
+        </w:rPr>
+        <w:t>3</w:t>
+      </w:r>
+      <w:r>
+        <w:rPr>
+          <w:rFonts w:asciiTheme="majorHAnsi" w:hAnsiTheme="majorHAnsi" w:cstheme="majorHAnsi"/>
+        </w:rPr>
+        <w:t>.89</w:t>
+      </w:r>
+      <w:r>
+        <w:rPr>
+          <w:rFonts w:asciiTheme="majorHAnsi" w:hAnsiTheme="majorHAnsi" w:cstheme="majorHAnsi"/>
+        </w:rPr>
+        <w:t xml:space="preserve"> ms]</w:t>
+      </w:r>
+    </w:p>
+    <w:p>
+      <w:pPr>
+        <w:pBdr>
+          <w:top w:val="nil"/>
+          <w:left w:val="nil"/>
+          <w:bottom w:val="nil"/>
+          <w:right w:val="nil"/>
+          <w:between w:val="nil"/>
+        </w:pBdr>
+        <w:jc w:val="left"/>
+        <w:rPr>
+          <w:rFonts w:asciiTheme="majorHAnsi" w:hAnsiTheme="majorHAnsi" w:cstheme="majorHAnsi"/>
+        </w:rPr>
+      </w:pPr>
+    </w:p>
+    <w:p>
+      <w:pPr>
+        <w:pBdr>
+          <w:top w:val="nil"/>
+          <w:left w:val="nil"/>
+          <w:bottom w:val="nil"/>
+          <w:right w:val="nil"/>
+          <w:between w:val="nil"/>
+        </w:pBdr>
+        <w:jc w:val="left"/>
+        <w:rPr>
+          <w:rFonts w:asciiTheme="majorHAnsi" w:hAnsiTheme="majorHAnsi" w:cstheme="majorHAnsi"/>
+        </w:rPr>
+      </w:pPr>
+      <w:r>
+        <w:rPr>
+          <w:rFonts w:asciiTheme="majorHAnsi" w:hAnsiTheme="majorHAnsi" w:cstheme="majorHAnsi"/>
+        </w:rPr>
+        <w:t xml:space="preserve">The performance of the system will now be compared on two different computers, PC1 and PC2 (group partner). </w:t>
+      </w:r>
+      <w:r>
+        <w:rPr>
+          <w:rFonts w:asciiTheme="majorHAnsi" w:hAnsiTheme="majorHAnsi" w:cstheme="majorHAnsi"/>
+        </w:rPr>
+        <w:t>Will</w:t>
+      </w:r>
+      <w:r>
+        <w:rPr>
+          <w:rFonts w:asciiTheme="majorHAnsi" w:hAnsiTheme="majorHAnsi" w:cstheme="majorHAnsi"/>
+        </w:rPr>
+        <w:t xml:space="preserve"> be the actual</w:t>
+      </w:r>
+      <w:r>
+        <w:rPr>
+          <w:rFonts w:asciiTheme="majorHAnsi" w:hAnsiTheme="majorHAnsi" w:cstheme="majorHAnsi"/>
+        </w:rPr>
+        <w:t xml:space="preserve"> project with indexes in both computers.</w:t>
+      </w:r>
+    </w:p>
+    <w:p>
+      <w:pPr>
+        <w:pBdr>
+          <w:top w:val="nil"/>
+          <w:left w:val="nil"/>
+          <w:bottom w:val="nil"/>
+          <w:right w:val="nil"/>
+          <w:between w:val="nil"/>
+        </w:pBdr>
+        <w:jc w:val="left"/>
+        <w:rPr>
+          <w:rFonts w:asciiTheme="majorHAnsi" w:hAnsiTheme="majorHAnsi" w:cstheme="majorHAnsi"/>
+        </w:rPr>
+      </w:pPr>
+    </w:p>
+    <w:p>
+      <w:pPr>
+        <w:pBdr>
+          <w:top w:val="nil"/>
+          <w:left w:val="nil"/>
+          <w:bottom w:val="nil"/>
+          <w:right w:val="nil"/>
+          <w:between w:val="nil"/>
+        </w:pBdr>
+        <w:jc w:val="center"/>
+        <w:rPr>
+          <w:rFonts w:asciiTheme="majorHAnsi" w:hAnsiTheme="majorHAnsi" w:cstheme="majorHAnsi"/>
+        </w:rPr>
+      </w:pPr>
+      <w:r>
+        <w:rPr>
+          <w:noProof/>
+        </w:rPr>
+        <w:lastRenderedPageBreak/>
+        <w:drawing>
+          <wp:inline distT="0" distB="0" distL="0" distR="0" wp14:anchorId="1ABFEE85" wp14:editId="59F4D57E">
+            <wp:extent cx="4732020" cy="3017609"/>
+            <wp:effectExtent l="0" t="0" r="0" b="0"/>
+            <wp:docPr id="166287245" name="Imagen 1" descr="Tabla&#10;&#10;El contenido generado por IA puede ser incorrecto."/>
+            <wp:cNvGraphicFramePr>
+              <a:graphicFrameLocks xmlns:a="http://schemas.openxmlformats.org/drawingml/2006/main" noChangeAspect="1"/>
+            </wp:cNvGraphicFramePr>
+            <a:graphic xmlns:a="http://schemas.openxmlformats.org/drawingml/2006/main">
+              <a:graphicData uri="http://schemas.openxmlformats.org/drawingml/2006/picture">
+                <pic:pic xmlns:pic="http://schemas.openxmlformats.org/drawingml/2006/picture">
+                  <pic:nvPicPr>
+                    <pic:cNvPr id="166287245" name="Imagen 1" descr="Tabla&#10;&#10;El contenido generado por IA puede ser incorrecto."/>
+                    <pic:cNvPicPr/>
+                  </pic:nvPicPr>
+                  <pic:blipFill>
+                    <a:blip r:embed="rId16"/>
+                    <a:stretch>
+                      <a:fillRect/>
+                    </a:stretch>
+                  </pic:blipFill>
+                  <pic:spPr>
+                    <a:xfrm>
+                      <a:off x="0" y="0"/>
+                      <a:ext cx="4737018" cy="3020796"/>
+                    </a:xfrm>
+                    <a:prstGeom prst="rect">
+                      <a:avLst/>
+                    </a:prstGeom>
+                  </pic:spPr>
+                </pic:pic>
+              </a:graphicData>
+            </a:graphic>
+          </wp:inline>
+        </w:drawing>
+      </w:r>
+    </w:p>
+    <w:p>
+      <w:pPr>
+        <w:pBdr>
+          <w:top w:val="nil"/>
+          <w:left w:val="nil"/>
+          <w:bottom w:val="nil"/>
+          <w:right w:val="nil"/>
+          <w:between w:val="nil"/>
+        </w:pBdr>
+        <w:jc w:val="center"/>
+        <w:rPr>
+          <w:rFonts w:asciiTheme="majorHAnsi" w:hAnsiTheme="majorHAnsi" w:cstheme="majorHAnsi"/>
+        </w:rPr>
+      </w:pPr>
+      <w:r>
+        <w:rPr>
+          <w:noProof/>
+        </w:rPr>
+        <w:drawing>
+          <wp:inline distT="0" distB="0" distL="0" distR="0" wp14:anchorId="70A9F524" wp14:editId="4E9D95A0">
+            <wp:extent cx="2423160" cy="1947587"/>
+            <wp:effectExtent l="0" t="0" r="0" b="0"/>
+            <wp:docPr id="883443069" name="Imagen 1" descr="Tabla, Excel&#10;&#10;El contenido generado por IA puede ser incorrecto."/>
+            <wp:cNvGraphicFramePr>
+              <a:graphicFrameLocks xmlns:a="http://schemas.openxmlformats.org/drawingml/2006/main" noChangeAspect="1"/>
+            </wp:cNvGraphicFramePr>
+            <a:graphic xmlns:a="http://schemas.openxmlformats.org/drawingml/2006/main">
+              <a:graphicData uri="http://schemas.openxmlformats.org/drawingml/2006/picture">
+                <pic:pic xmlns:pic="http://schemas.openxmlformats.org/drawingml/2006/picture">
+                  <pic:nvPicPr>
+                    <pic:cNvPr id="883443069" name="Imagen 1" descr="Tabla, Excel&#10;&#10;El contenido generado por IA puede ser incorrecto."/>
+                    <pic:cNvPicPr/>
+                  </pic:nvPicPr>
+                  <pic:blipFill>
+                    <a:blip r:embed="rId17"/>
+                    <a:stretch>
+                      <a:fillRect/>
+                    </a:stretch>
+                  </pic:blipFill>
+                  <pic:spPr>
+                    <a:xfrm>
+                      <a:off x="0" y="0"/>
+                      <a:ext cx="2433181" cy="1955641"/>
+                    </a:xfrm>
+                    <a:prstGeom prst="rect">
+                      <a:avLst/>
+                    </a:prstGeom>
+                  </pic:spPr>
+                </pic:pic>
+              </a:graphicData>
+            </a:graphic>
+          </wp:inline>
+        </w:drawing>
+      </w:r>
+    </w:p>
+    <w:p>
+      <w:pPr>
+        <w:pBdr>
+          <w:top w:val="nil"/>
+          <w:left w:val="nil"/>
+          <w:bottom w:val="nil"/>
+          <w:right w:val="nil"/>
+          <w:between w:val="nil"/>
+        </w:pBdr>
+        <w:jc w:val="left"/>
+        <w:rPr>
+          <w:rFonts w:asciiTheme="majorHAnsi" w:hAnsiTheme="majorHAnsi" w:cstheme="majorHAnsi"/>
+        </w:rPr>
+      </w:pPr>
+    </w:p>
+    <w:p>
+      <w:pPr>
+        <w:pBdr>
+          <w:top w:val="nil"/>
+          <w:left w:val="nil"/>
+          <w:bottom w:val="nil"/>
+          <w:right w:val="nil"/>
+          <w:between w:val="nil"/>
+        </w:pBdr>
+        <w:jc w:val="left"/>
+        <w:rPr>
+          <w:rFonts w:asciiTheme="majorHAnsi" w:hAnsiTheme="majorHAnsi" w:cstheme="majorHAnsi"/>
+        </w:rPr>
+      </w:pPr>
+      <w:r>
+        <w:rPr>
+          <w:rFonts w:asciiTheme="majorHAnsi" w:hAnsiTheme="majorHAnsi" w:cstheme="majorHAnsi"/>
+        </w:rPr>
+        <w:t>The two-tailed p-value is 0.</w:t>
+      </w:r>
+      <w:r>
+        <w:rPr>
+          <w:rFonts w:asciiTheme="majorHAnsi" w:hAnsiTheme="majorHAnsi" w:cstheme="majorHAnsi"/>
+        </w:rPr>
+        <w:t>998</w:t>
+      </w:r>
+      <w:r>
+        <w:rPr>
+          <w:rFonts w:asciiTheme="majorHAnsi" w:hAnsiTheme="majorHAnsi" w:cstheme="majorHAnsi"/>
+        </w:rPr>
+        <w:t xml:space="preserve">, which confirms that there </w:t>
+      </w:r>
+      <w:r>
+        <w:rPr>
+          <w:rFonts w:asciiTheme="majorHAnsi" w:hAnsiTheme="majorHAnsi" w:cstheme="majorHAnsi"/>
+        </w:rPr>
+        <w:t>is no</w:t>
+      </w:r>
+      <w:r>
+        <w:rPr>
+          <w:rFonts w:asciiTheme="majorHAnsi" w:hAnsiTheme="majorHAnsi" w:cstheme="majorHAnsi"/>
+        </w:rPr>
+        <w:t>t</w:t>
       </w:r>
       <w:r>
         <w:rPr>
@@ -4610,7 +4728,19 @@
         <w:rPr>
           <w:rFonts w:asciiTheme="majorHAnsi" w:hAnsiTheme="majorHAnsi" w:cstheme="majorHAnsi"/>
         </w:rPr>
-        <w:t>during project execution. It allows you to visualize which parts of the code involve a greater workload,</w:t>
+        <w:t xml:space="preserve">improvement </w:t>
+      </w:r>
+      <w:r>
+        <w:rPr>
+          <w:rFonts w:asciiTheme="majorHAnsi" w:hAnsiTheme="majorHAnsi" w:cstheme="majorHAnsi"/>
+        </w:rPr>
+        <w:t>between PC1 and PC2</w:t>
+      </w:r>
+      <w:r>
+        <w:rPr>
+          <w:rFonts w:asciiTheme="majorHAnsi" w:hAnsiTheme="majorHAnsi" w:cstheme="majorHAnsi"/>
+        </w:rPr>
+        <w:t>, since this value is</w:t>
       </w:r>
       <w:r>
         <w:rPr>
@@ -4622,7 +4752,7 @@
         <w:rPr>
           <w:rFonts w:asciiTheme="majorHAnsi" w:hAnsiTheme="majorHAnsi" w:cstheme="majorHAnsi"/>
         </w:rPr>
-        <w:t>facilitating the identification of critical points in the system, including the unbind of ListPlanned (Flight Assignment), the unbind of Create (Flight Assignment), and the load/unbind of ListComplete (Flight Assignment).</w:t>
+        <w:t>above the alpha threshold of 0.05.</w:t>
       </w:r>
       <w:r>
         <w:rPr>
@@ -4634,58 +4764,38 @@
         <w:rPr>
           <w:rFonts w:asciiTheme="majorHAnsi" w:hAnsiTheme="majorHAnsi" w:cstheme="majorHAnsi"/>
         </w:rPr>
-        <w:t xml:space="preserve">These methods </w:t>
-      </w:r>
-      <w:r>
-        <w:rPr>
-          <w:rFonts w:asciiTheme="majorHAnsi" w:hAnsiTheme="majorHAnsi" w:cstheme="majorHAnsi"/>
-        </w:rPr>
-        <w:lastRenderedPageBreak/>
-        <w:t>can be improved through refactoring or</w:t>
-      </w:r>
-      <w:r>
-        <w:rPr>
-          <w:rFonts w:asciiTheme="majorHAnsi" w:hAnsiTheme="majorHAnsi" w:cstheme="majorHAnsi"/>
-        </w:rPr>
-        <w:t xml:space="preserve"> </w:t>
-      </w:r>
-      <w:r>
-        <w:rPr>
-          <w:rFonts w:asciiTheme="majorHAnsi" w:hAnsiTheme="majorHAnsi" w:cstheme="majorHAnsi"/>
-        </w:rPr>
-        <w:t>improvements in database queries thanks to indexes, all with the aim of</w:t>
-      </w:r>
-      <w:r>
-        <w:rPr>
-          <w:rFonts w:asciiTheme="majorHAnsi" w:hAnsiTheme="majorHAnsi" w:cstheme="majorHAnsi"/>
-        </w:rPr>
-        <w:t xml:space="preserve"> </w:t>
-      </w:r>
-      <w:r>
-        <w:rPr>
-          <w:rFonts w:asciiTheme="majorHAnsi" w:hAnsiTheme="majorHAnsi" w:cstheme="majorHAnsi"/>
-        </w:rPr>
-        <w:t>optimizing the application's performance.</w:t>
-      </w:r>
-    </w:p>
-    <w:p>
-      <w:pPr>
-        <w:jc w:val="left"/>
-        <w:rPr>
-          <w:rFonts w:asciiTheme="majorHAnsi" w:hAnsiTheme="majorHAnsi" w:cstheme="majorHAnsi"/>
-        </w:rPr>
-      </w:pPr>
-    </w:p>
-    <w:p>
-      <w:pPr>
+        <w:t>This makes sense, as both computers have similar computational characteristics.</w:t>
+      </w:r>
+    </w:p>
+    <w:p>
+      <w:pPr>
+        <w:pBdr>
+          <w:top w:val="nil"/>
+          <w:left w:val="nil"/>
+          <w:bottom w:val="nil"/>
+          <w:right w:val="nil"/>
+          <w:between w:val="nil"/>
+        </w:pBdr>
+        <w:jc w:val="left"/>
+        <w:rPr>
+          <w:rFonts w:asciiTheme="majorHAnsi" w:hAnsiTheme="majorHAnsi" w:cstheme="majorHAnsi"/>
+        </w:rPr>
+      </w:pPr>
+    </w:p>
+    <w:p>
+      <w:pPr>
+        <w:pBdr>
+          <w:top w:val="nil"/>
+          <w:left w:val="nil"/>
+          <w:bottom w:val="nil"/>
+          <w:right w:val="nil"/>
+          <w:between w:val="nil"/>
+        </w:pBdr>
         <w:jc w:val="left"/>
         <w:rPr>
           <w:rFonts w:asciiTheme="majorHAnsi" w:hAnsiTheme="majorHAnsi" w:cstheme="majorHAnsi"/>
           <w:b/>
           <w:bCs/>
-          <w:sz w:val="28"/>
-          <w:szCs w:val="28"/>
-          <w:u w:val="single"/>
         </w:rPr>
       </w:pPr>
       <w:r>
@@ -4693,81 +4803,182 @@
           <w:rFonts w:asciiTheme="majorHAnsi" w:hAnsiTheme="majorHAnsi" w:cstheme="majorHAnsi"/>
           <w:b/>
           <w:bCs/>
-          <w:sz w:val="28"/>
-          <w:szCs w:val="28"/>
-          <w:u w:val="single"/>
-        </w:rPr>
-        <w:t>Device performance</w:t>
-      </w:r>
-    </w:p>
-    <w:p>
-      <w:pPr>
-        <w:jc w:val="left"/>
-      </w:pPr>
-    </w:p>
-    <w:p>
-      <w:pPr>
-        <w:jc w:val="left"/>
-        <w:rPr>
-          <w:rFonts w:asciiTheme="majorHAnsi" w:hAnsiTheme="majorHAnsi" w:cstheme="majorHAnsi"/>
-        </w:rPr>
-      </w:pPr>
-      <w:r>
-        <w:rPr>
-          <w:rFonts w:asciiTheme="majorHAnsi" w:hAnsiTheme="majorHAnsi" w:cstheme="majorHAnsi"/>
-        </w:rPr>
-        <w:t>Finally, the overall performance of the system, specifically the hardware, was monitored during the execution of the tests, which provides a more complete view of the performance and load of the system on the two devices.</w:t>
-      </w:r>
-    </w:p>
-    <w:p>
-      <w:pPr>
-        <w:jc w:val="left"/>
-      </w:pPr>
-    </w:p>
-    <w:p>
-      <w:pPr>
-        <w:jc w:val="left"/>
-      </w:pPr>
-    </w:p>
-    <w:p>
-      <w:pPr>
-        <w:jc w:val="left"/>
-        <w:rPr>
-          <w:rFonts w:asciiTheme="majorHAnsi" w:hAnsiTheme="majorHAnsi" w:cstheme="majorHAnsi"/>
-        </w:rPr>
-      </w:pPr>
-      <w:r>
-        <w:rPr>
-          <w:rFonts w:asciiTheme="majorHAnsi" w:hAnsiTheme="majorHAnsi" w:cstheme="majorHAnsi"/>
-        </w:rPr>
-        <w:t>As can be seen, the performance on device 2 is similar to that of device 1 during the execution of the system functional tests. Both devices have no difficulty in coping with the tests, as there is no bottleneck</w:t>
-      </w:r>
-      <w:r>
-        <w:rPr>
-          <w:rFonts w:asciiTheme="majorHAnsi" w:hAnsiTheme="majorHAnsi" w:cstheme="majorHAnsi"/>
-        </w:rPr>
-        <w:t xml:space="preserve"> </w:t>
-      </w:r>
-      <w:r>
-        <w:rPr>
-          <w:rFonts w:asciiTheme="majorHAnsi" w:hAnsiTheme="majorHAnsi" w:cstheme="majorHAnsi"/>
-        </w:rPr>
-        <w:t>in their hardware.</w:t>
-      </w:r>
-    </w:p>
-    <w:p>
-      <w:pPr>
-        <w:jc w:val="left"/>
-        <w:rPr>
-          <w:rFonts w:asciiTheme="majorHAnsi" w:hAnsiTheme="majorHAnsi" w:cstheme="majorHAnsi"/>
-        </w:rPr>
-      </w:pPr>
-      <w:r>
-        <w:rPr>
-          <w:rFonts w:asciiTheme="majorHAnsi" w:hAnsiTheme="majorHAnsi" w:cstheme="majorHAnsi"/>
-        </w:rPr>
-        <w:t>Based on the various tests performed, it can be concluded that device 2 (PC) performs substantially better than device 1 (laptop). The metrics obtained also show that response times are shorter and that it offers greater stability during the execution of functional tests. This shows that the PC, with its better hardware performance, responds much better to the workload of functional tests, making it a more suitable option for running this type of test.</w:t>
-      </w:r>
+        </w:rPr>
+        <w:t>The 95% confidence intervals overlap:</w:t>
+      </w:r>
+    </w:p>
+    <w:p>
+      <w:pPr>
+        <w:pBdr>
+          <w:top w:val="nil"/>
+          <w:left w:val="nil"/>
+          <w:bottom w:val="nil"/>
+          <w:right w:val="nil"/>
+          <w:between w:val="nil"/>
+        </w:pBdr>
+        <w:jc w:val="left"/>
+        <w:rPr>
+          <w:rFonts w:asciiTheme="majorHAnsi" w:hAnsiTheme="majorHAnsi" w:cstheme="majorHAnsi"/>
+        </w:rPr>
+      </w:pPr>
+      <w:r>
+        <w:rPr>
+          <w:rFonts w:asciiTheme="majorHAnsi" w:hAnsiTheme="majorHAnsi" w:cstheme="majorHAnsi"/>
+        </w:rPr>
+        <w:t>PC1</w:t>
+      </w:r>
+      <w:r>
+        <w:rPr>
+          <w:rFonts w:asciiTheme="majorHAnsi" w:hAnsiTheme="majorHAnsi" w:cstheme="majorHAnsi"/>
+        </w:rPr>
+        <w:t>: [</w:t>
+      </w:r>
+      <w:r>
+        <w:rPr>
+          <w:rFonts w:asciiTheme="majorHAnsi" w:hAnsiTheme="majorHAnsi" w:cstheme="majorHAnsi"/>
+        </w:rPr>
+        <w:t>7</w:t>
+      </w:r>
+      <w:r>
+        <w:rPr>
+          <w:rFonts w:asciiTheme="majorHAnsi" w:hAnsiTheme="majorHAnsi" w:cstheme="majorHAnsi"/>
+        </w:rPr>
+        <w:t>.</w:t>
+      </w:r>
+      <w:r>
+        <w:rPr>
+          <w:rFonts w:asciiTheme="majorHAnsi" w:hAnsiTheme="majorHAnsi" w:cstheme="majorHAnsi"/>
+        </w:rPr>
+        <w:t>65</w:t>
+      </w:r>
+      <w:r>
+        <w:rPr>
+          <w:rFonts w:asciiTheme="majorHAnsi" w:hAnsiTheme="majorHAnsi" w:cstheme="majorHAnsi"/>
+        </w:rPr>
+        <w:t xml:space="preserve"> ms, </w:t>
+      </w:r>
+      <w:r>
+        <w:rPr>
+          <w:rFonts w:asciiTheme="majorHAnsi" w:hAnsiTheme="majorHAnsi" w:cstheme="majorHAnsi"/>
+        </w:rPr>
+        <w:t>13.89</w:t>
+      </w:r>
+      <w:r>
+        <w:rPr>
+          <w:rFonts w:asciiTheme="majorHAnsi" w:hAnsiTheme="majorHAnsi" w:cstheme="majorHAnsi"/>
+        </w:rPr>
+        <w:t xml:space="preserve"> ms]</w:t>
+      </w:r>
+    </w:p>
+    <w:p>
+      <w:pPr>
+        <w:pBdr>
+          <w:top w:val="nil"/>
+          <w:left w:val="nil"/>
+          <w:bottom w:val="nil"/>
+          <w:right w:val="nil"/>
+          <w:between w:val="nil"/>
+        </w:pBdr>
+        <w:jc w:val="left"/>
+        <w:rPr>
+          <w:rFonts w:asciiTheme="majorHAnsi" w:hAnsiTheme="majorHAnsi" w:cstheme="majorHAnsi"/>
+        </w:rPr>
+      </w:pPr>
+      <w:r>
+        <w:rPr>
+          <w:rFonts w:asciiTheme="majorHAnsi" w:hAnsiTheme="majorHAnsi" w:cstheme="majorHAnsi"/>
+        </w:rPr>
+        <w:t>PC2</w:t>
+      </w:r>
+      <w:r>
+        <w:rPr>
+          <w:rFonts w:asciiTheme="majorHAnsi" w:hAnsiTheme="majorHAnsi" w:cstheme="majorHAnsi"/>
+        </w:rPr>
+        <w:t>: [</w:t>
+      </w:r>
+      <w:r>
+        <w:rPr>
+          <w:rFonts w:asciiTheme="majorHAnsi" w:hAnsiTheme="majorHAnsi" w:cstheme="majorHAnsi"/>
+        </w:rPr>
+        <w:t>5.17</w:t>
+      </w:r>
+      <w:r>
+        <w:rPr>
+          <w:rFonts w:asciiTheme="majorHAnsi" w:hAnsiTheme="majorHAnsi" w:cstheme="majorHAnsi"/>
+        </w:rPr>
+        <w:t xml:space="preserve"> ms, </w:t>
+      </w:r>
+      <w:r>
+        <w:rPr>
+          <w:rFonts w:asciiTheme="majorHAnsi" w:hAnsiTheme="majorHAnsi" w:cstheme="majorHAnsi"/>
+        </w:rPr>
+        <w:t>8</w:t>
+      </w:r>
+      <w:r>
+        <w:rPr>
+          <w:rFonts w:asciiTheme="majorHAnsi" w:hAnsiTheme="majorHAnsi" w:cstheme="majorHAnsi"/>
+        </w:rPr>
+        <w:t>.</w:t>
+      </w:r>
+      <w:r>
+        <w:rPr>
+          <w:rFonts w:asciiTheme="majorHAnsi" w:hAnsiTheme="majorHAnsi" w:cstheme="majorHAnsi"/>
+        </w:rPr>
+        <w:t>69</w:t>
+      </w:r>
+      <w:r>
+        <w:rPr>
+          <w:rFonts w:asciiTheme="majorHAnsi" w:hAnsiTheme="majorHAnsi" w:cstheme="majorHAnsi"/>
+        </w:rPr>
+        <w:t xml:space="preserve"> ms]</w:t>
+      </w:r>
+    </w:p>
+    <w:p>
+      <w:pPr>
+        <w:pBdr>
+          <w:top w:val="nil"/>
+          <w:left w:val="nil"/>
+          <w:bottom w:val="nil"/>
+          <w:right w:val="nil"/>
+          <w:between w:val="nil"/>
+        </w:pBdr>
+        <w:jc w:val="left"/>
+        <w:rPr>
+          <w:rFonts w:asciiTheme="majorHAnsi" w:hAnsiTheme="majorHAnsi" w:cstheme="majorHAnsi"/>
+        </w:rPr>
+      </w:pPr>
+    </w:p>
+    <w:p>
+      <w:pPr>
+        <w:jc w:val="left"/>
+        <w:rPr>
+          <w:rFonts w:asciiTheme="majorHAnsi" w:hAnsiTheme="majorHAnsi" w:cstheme="majorHAnsi"/>
+        </w:rPr>
+      </w:pPr>
+    </w:p>
+    <w:p>
+      <w:pPr>
+        <w:jc w:val="left"/>
+        <w:rPr>
+          <w:rFonts w:asciiTheme="majorHAnsi" w:hAnsiTheme="majorHAnsi" w:cstheme="majorHAnsi"/>
+        </w:rPr>
+      </w:pPr>
+    </w:p>
+    <w:p>
+      <w:pPr>
+        <w:jc w:val="left"/>
+        <w:rPr>
+          <w:rFonts w:asciiTheme="majorHAnsi" w:hAnsiTheme="majorHAnsi" w:cstheme="majorHAnsi"/>
+        </w:rPr>
+      </w:pPr>
+    </w:p>
+    <w:p>
+      <w:pPr>
+        <w:jc w:val="left"/>
+        <w:rPr>
+          <w:rFonts w:asciiTheme="majorHAnsi" w:hAnsiTheme="majorHAnsi" w:cstheme="majorHAnsi"/>
+        </w:rPr>
+      </w:pPr>
     </w:p>
     <w:p>
       <w:pPr>
@@ -4800,6 +5011,7 @@
           <w:sz w:val="34"/>
           <w:szCs w:val="34"/>
         </w:rPr>
+        <w:lastRenderedPageBreak/>
         <w:t>Conclusions</w:t>
       </w:r>
     </w:p>
@@ -4835,7 +5047,43 @@
         <w:rPr>
           <w:rFonts w:asciiTheme="majorHAnsi" w:hAnsiTheme="majorHAnsi" w:cstheme="majorHAnsi"/>
         </w:rPr>
-        <w:t>multiple functional tests were carried out, satisfying 99.9% coverage for the FlightAssignment and ActivityLog entities and their functionalities.</w:t>
+        <w:t xml:space="preserve">multiple functional tests were carried out, satisfying </w:t>
+      </w:r>
+      <w:r>
+        <w:rPr>
+          <w:rFonts w:asciiTheme="majorHAnsi" w:hAnsiTheme="majorHAnsi" w:cstheme="majorHAnsi"/>
+        </w:rPr>
+        <w:t>99.8</w:t>
+      </w:r>
+      <w:r>
+        <w:rPr>
+          <w:rFonts w:asciiTheme="majorHAnsi" w:hAnsiTheme="majorHAnsi" w:cstheme="majorHAnsi"/>
+        </w:rPr>
+        <w:t xml:space="preserve">% coverage for the </w:t>
+      </w:r>
+      <w:r>
+        <w:rPr>
+          <w:rFonts w:asciiTheme="majorHAnsi" w:hAnsiTheme="majorHAnsi" w:cstheme="majorHAnsi"/>
+        </w:rPr>
+        <w:t>Airport</w:t>
+      </w:r>
+      <w:r>
+        <w:rPr>
+          <w:rFonts w:asciiTheme="majorHAnsi" w:hAnsiTheme="majorHAnsi" w:cstheme="majorHAnsi"/>
+        </w:rPr>
+        <w:t xml:space="preserve"> entit</w:t>
+      </w:r>
+      <w:r>
+        <w:rPr>
+          <w:rFonts w:asciiTheme="majorHAnsi" w:hAnsiTheme="majorHAnsi" w:cstheme="majorHAnsi"/>
+        </w:rPr>
+        <w:t>y</w:t>
+      </w:r>
+      <w:r>
+        <w:rPr>
+          <w:rFonts w:asciiTheme="majorHAnsi" w:hAnsiTheme="majorHAnsi" w:cstheme="majorHAnsi"/>
+        </w:rPr>
+        <w:t xml:space="preserve"> and their functionalities.</w:t>
       </w:r>
     </w:p>
     <w:p>
@@ -4845,300 +5093,20 @@
           <w:rFonts w:asciiTheme="majorHAnsi" w:hAnsiTheme="majorHAnsi" w:cstheme="majorHAnsi"/>
         </w:rPr>
       </w:pPr>
-      <w:r>
-        <w:rPr>
-          <w:rFonts w:asciiTheme="majorHAnsi" w:hAnsiTheme="majorHAnsi" w:cstheme="majorHAnsi"/>
-        </w:rPr>
-        <w:t>In performance testing, it can be stated that neither of the two devices showed statistically significant improvements in response times after the inclusion of indexes. Although in performance testing it can be stated that neither of the two devices showed statistically significant improvements in response times after the inclusion of indexes, in performance testing it can be stated that neither of the two devices showed statistically significant improvements in response times after the inclusion of indexes.</w:t>
-      </w:r>
-    </w:p>
-    <w:p>
-      <w:pPr>
-        <w:spacing w:after="0"/>
-        <w:rPr>
-          <w:rFonts w:asciiTheme="majorHAnsi" w:hAnsiTheme="majorHAnsi" w:cstheme="majorHAnsi"/>
-        </w:rPr>
-      </w:pPr>
-      <w:r>
-        <w:rPr>
-          <w:rFonts w:asciiTheme="majorHAnsi" w:hAnsiTheme="majorHAnsi" w:cstheme="majorHAnsi"/>
-        </w:rPr>
-        <w:t>In performance testing, it can be stated that neither of the two</w:t>
-      </w:r>
-      <w:r>
-        <w:rPr>
-          <w:rFonts w:asciiTheme="majorHAnsi" w:hAnsiTheme="majorHAnsi" w:cstheme="majorHAnsi"/>
-        </w:rPr>
-        <w:t xml:space="preserve"> </w:t>
-      </w:r>
-      <w:r>
-        <w:rPr>
-          <w:rFonts w:asciiTheme="majorHAnsi" w:hAnsiTheme="majorHAnsi" w:cstheme="majorHAnsi"/>
-        </w:rPr>
-        <w:t>devices showed statistically significant improvements in response times</w:t>
-      </w:r>
-      <w:r>
-        <w:rPr>
-          <w:rFonts w:asciiTheme="majorHAnsi" w:hAnsiTheme="majorHAnsi" w:cstheme="majorHAnsi"/>
-        </w:rPr>
-        <w:t xml:space="preserve"> </w:t>
-      </w:r>
-      <w:r>
-        <w:rPr>
-          <w:rFonts w:asciiTheme="majorHAnsi" w:hAnsiTheme="majorHAnsi" w:cstheme="majorHAnsi"/>
-        </w:rPr>
-        <w:t>after the inclusion of indexes. Although the reduction was more noticeable on average on device 1,</w:t>
-      </w:r>
-      <w:r>
-        <w:rPr>
-          <w:rFonts w:asciiTheme="majorHAnsi" w:hAnsiTheme="majorHAnsi" w:cstheme="majorHAnsi"/>
-        </w:rPr>
-        <w:t xml:space="preserve"> </w:t>
-      </w:r>
-      <w:r>
-        <w:rPr>
-          <w:rFonts w:asciiTheme="majorHAnsi" w:hAnsiTheme="majorHAnsi" w:cstheme="majorHAnsi"/>
-        </w:rPr>
-        <w:t>it was not sufficient to exceed the statistical confidence threshold of 0.05.</w:t>
-      </w:r>
-      <w:r>
-        <w:rPr>
-          <w:rFonts w:asciiTheme="majorHAnsi" w:hAnsiTheme="majorHAnsi" w:cstheme="majorHAnsi"/>
-        </w:rPr>
-        <w:t xml:space="preserve"> </w:t>
-      </w:r>
-      <w:r>
-        <w:rPr>
-          <w:rFonts w:asciiTheme="majorHAnsi" w:hAnsiTheme="majorHAnsi" w:cstheme="majorHAnsi"/>
-        </w:rPr>
-        <w:t>On the other hand, device 2, thanks to its greater On the other hand, device 2, thanks to its greater</w:t>
-      </w:r>
-      <w:r>
-        <w:rPr>
-          <w:rFonts w:asciiTheme="majorHAnsi" w:hAnsiTheme="majorHAnsi" w:cstheme="majorHAnsi"/>
-        </w:rPr>
-        <w:t xml:space="preserve"> </w:t>
-      </w:r>
-      <w:r>
-        <w:rPr>
-          <w:rFonts w:asciiTheme="majorHAnsi" w:hAnsiTheme="majorHAnsi" w:cstheme="majorHAnsi"/>
-        </w:rPr>
-        <w:t>processing capacity, offered lower overall response times,</w:t>
-      </w:r>
-      <w:r>
-        <w:rPr>
-          <w:rFonts w:asciiTheme="majorHAnsi" w:hAnsiTheme="majorHAnsi" w:cstheme="majorHAnsi"/>
-        </w:rPr>
-        <w:t xml:space="preserve"> </w:t>
-      </w:r>
-      <w:r>
-        <w:rPr>
-          <w:rFonts w:asciiTheme="majorHAnsi" w:hAnsiTheme="majorHAnsi" w:cstheme="majorHAnsi"/>
-        </w:rPr>
-        <w:t>with less dispersion, thus confirming its technical superiority in terms of</w:t>
-      </w:r>
-      <w:r>
-        <w:rPr>
-          <w:rFonts w:asciiTheme="majorHAnsi" w:hAnsiTheme="majorHAnsi" w:cstheme="majorHAnsi"/>
-        </w:rPr>
-        <w:t xml:space="preserve"> </w:t>
-      </w:r>
-      <w:r>
-        <w:rPr>
-          <w:rFonts w:asciiTheme="majorHAnsi" w:hAnsiTheme="majorHAnsi" w:cstheme="majorHAnsi"/>
-        </w:rPr>
-        <w:t>performance.</w:t>
-      </w:r>
-    </w:p>
-    <w:p>
-      <w:pPr>
-        <w:spacing w:after="0"/>
-        <w:rPr>
-          <w:rFonts w:asciiTheme="majorHAnsi" w:hAnsiTheme="majorHAnsi" w:cstheme="majorHAnsi"/>
-        </w:rPr>
-      </w:pPr>
-    </w:p>
-    <w:p>
-      <w:pPr>
-        <w:spacing w:after="0"/>
-        <w:rPr>
-          <w:rFonts w:asciiTheme="majorHAnsi" w:hAnsiTheme="majorHAnsi" w:cstheme="majorHAnsi"/>
-        </w:rPr>
-      </w:pPr>
-      <w:r>
-        <w:rPr>
-          <w:rFonts w:asciiTheme="majorHAnsi" w:hAnsiTheme="majorHAnsi" w:cstheme="majorHAnsi"/>
-        </w:rPr>
-        <w:t>The 95% confidence intervals achieved by both devices are:</w:t>
-      </w:r>
-    </w:p>
-    <w:p>
-      <w:pPr>
-        <w:spacing w:after="0"/>
-        <w:rPr>
-          <w:rFonts w:asciiTheme="majorHAnsi" w:hAnsiTheme="majorHAnsi" w:cstheme="majorHAnsi"/>
-          <w:b/>
-          <w:bCs/>
-        </w:rPr>
-      </w:pPr>
-      <w:r>
-        <w:rPr>
-          <w:rFonts w:asciiTheme="majorHAnsi" w:hAnsiTheme="majorHAnsi" w:cstheme="majorHAnsi"/>
-          <w:b/>
-          <w:bCs/>
-        </w:rPr>
-        <w:lastRenderedPageBreak/>
-        <w:t>Device 1:</w:t>
-      </w:r>
-    </w:p>
-    <w:p>
-      <w:pPr>
-        <w:spacing w:after="0"/>
-        <w:rPr>
-          <w:rFonts w:asciiTheme="majorHAnsi" w:hAnsiTheme="majorHAnsi" w:cstheme="majorHAnsi"/>
-        </w:rPr>
-      </w:pPr>
-      <w:r>
-        <w:rPr>
-          <w:rFonts w:asciiTheme="majorHAnsi" w:hAnsiTheme="majorHAnsi" w:cstheme="majorHAnsi"/>
-        </w:rPr>
-        <w:t>Before the change: [16 ms, 24 ms]</w:t>
-      </w:r>
-    </w:p>
-    <w:p>
-      <w:pPr>
-        <w:spacing w:after="0"/>
-        <w:rPr>
-          <w:rFonts w:asciiTheme="majorHAnsi" w:hAnsiTheme="majorHAnsi" w:cstheme="majorHAnsi"/>
-        </w:rPr>
-      </w:pPr>
-      <w:r>
-        <w:rPr>
-          <w:rFonts w:asciiTheme="majorHAnsi" w:hAnsiTheme="majorHAnsi" w:cstheme="majorHAnsi"/>
-        </w:rPr>
-        <w:t>After the change: [15 ms, 23 ms]</w:t>
-      </w:r>
-    </w:p>
-    <w:p>
-      <w:pPr>
-        <w:spacing w:after="0"/>
-        <w:rPr>
-          <w:rFonts w:asciiTheme="majorHAnsi" w:hAnsiTheme="majorHAnsi" w:cstheme="majorHAnsi"/>
-          <w:b/>
-          <w:bCs/>
-        </w:rPr>
-      </w:pPr>
-      <w:r>
-        <w:rPr>
-          <w:rFonts w:asciiTheme="majorHAnsi" w:hAnsiTheme="majorHAnsi" w:cstheme="majorHAnsi"/>
-          <w:b/>
-          <w:bCs/>
-        </w:rPr>
-        <w:t>Device 2:</w:t>
-      </w:r>
-    </w:p>
-    <w:p>
-      <w:pPr>
-        <w:spacing w:after="0"/>
-        <w:rPr>
-          <w:rFonts w:asciiTheme="majorHAnsi" w:hAnsiTheme="majorHAnsi" w:cstheme="majorHAnsi"/>
-        </w:rPr>
-      </w:pPr>
-      <w:r>
-        <w:rPr>
-          <w:rFonts w:asciiTheme="majorHAnsi" w:hAnsiTheme="majorHAnsi" w:cstheme="majorHAnsi"/>
-        </w:rPr>
-        <w:t>Before the change: [12.02 ms, 14.81 ms]</w:t>
-      </w:r>
-    </w:p>
-    <w:p>
-      <w:pPr>
-        <w:spacing w:after="0"/>
-        <w:rPr>
-          <w:rFonts w:asciiTheme="majorHAnsi" w:hAnsiTheme="majorHAnsi" w:cstheme="majorHAnsi"/>
-        </w:rPr>
-      </w:pPr>
-      <w:r>
-        <w:rPr>
-          <w:rFonts w:asciiTheme="majorHAnsi" w:hAnsiTheme="majorHAnsi" w:cstheme="majorHAnsi"/>
-        </w:rPr>
-        <w:t>After the change: [11.64 ms, 14.4 ms]</w:t>
-      </w:r>
-    </w:p>
-    <w:p>
-      <w:pPr>
-        <w:spacing w:after="0"/>
-        <w:rPr>
-          <w:rFonts w:asciiTheme="majorHAnsi" w:hAnsiTheme="majorHAnsi" w:cstheme="majorHAnsi"/>
-        </w:rPr>
-      </w:pPr>
-    </w:p>
-    <w:p>
-      <w:pPr>
-        <w:spacing w:after="0"/>
-        <w:rPr>
-          <w:rFonts w:asciiTheme="majorHAnsi" w:hAnsiTheme="majorHAnsi" w:cstheme="majorHAnsi"/>
-        </w:rPr>
-      </w:pPr>
-      <w:r>
-        <w:rPr>
-          <w:rFonts w:asciiTheme="majorHAnsi" w:hAnsiTheme="majorHAnsi" w:cstheme="majorHAnsi"/>
-        </w:rPr>
-        <w:t>In addition, thanks to VisualVM, some MIRs (resource-intensive methods) were identified,</w:t>
-      </w:r>
-      <w:r>
-        <w:rPr>
-          <w:rFonts w:asciiTheme="majorHAnsi" w:hAnsiTheme="majorHAnsi" w:cstheme="majorHAnsi"/>
-        </w:rPr>
-        <w:t xml:space="preserve"> </w:t>
-      </w:r>
-      <w:r>
-        <w:rPr>
-          <w:rFonts w:asciiTheme="majorHAnsi" w:hAnsiTheme="majorHAnsi" w:cstheme="majorHAnsi"/>
-        </w:rPr>
-        <w:t>representing additional opportunities for improvement, such as possible</w:t>
-      </w:r>
-      <w:r>
-        <w:rPr>
-          <w:rFonts w:asciiTheme="majorHAnsi" w:hAnsiTheme="majorHAnsi" w:cstheme="majorHAnsi"/>
-        </w:rPr>
-        <w:t xml:space="preserve"> </w:t>
-      </w:r>
-      <w:r>
-        <w:rPr>
-          <w:rFonts w:asciiTheme="majorHAnsi" w:hAnsiTheme="majorHAnsi" w:cstheme="majorHAnsi"/>
-        </w:rPr>
-        <w:t>refactorings or</w:t>
-      </w:r>
-      <w:r>
-        <w:rPr>
-          <w:rFonts w:asciiTheme="majorHAnsi" w:hAnsiTheme="majorHAnsi" w:cstheme="majorHAnsi"/>
-        </w:rPr>
-        <w:t xml:space="preserve"> </w:t>
-      </w:r>
-      <w:r>
-        <w:rPr>
-          <w:rFonts w:asciiTheme="majorHAnsi" w:hAnsiTheme="majorHAnsi" w:cstheme="majorHAnsi"/>
-        </w:rPr>
-        <w:t>redesign of the indexes applied in the entities as possible</w:t>
-      </w:r>
-      <w:r>
-        <w:rPr>
-          <w:rFonts w:asciiTheme="majorHAnsi" w:hAnsiTheme="majorHAnsi" w:cstheme="majorHAnsi"/>
-        </w:rPr>
-        <w:t xml:space="preserve"> </w:t>
-      </w:r>
-      <w:r>
-        <w:rPr>
-          <w:rFonts w:asciiTheme="majorHAnsi" w:hAnsiTheme="majorHAnsi" w:cstheme="majorHAnsi"/>
-        </w:rPr>
-        <w:t>suggestions.</w:t>
-      </w:r>
-    </w:p>
-    <w:p>
-      <w:pPr>
-        <w:jc w:val="left"/>
-      </w:pPr>
+    </w:p>
+    <w:p>
+      <w:pPr>
+        <w:jc w:val="left"/>
+        <w:rPr>
+          <w:rFonts w:asciiTheme="majorHAnsi" w:hAnsiTheme="majorHAnsi" w:cstheme="majorHAnsi"/>
+        </w:rPr>
+      </w:pPr>
+      <w:r>
+        <w:rPr>
+          <w:rFonts w:asciiTheme="majorHAnsi" w:hAnsiTheme="majorHAnsi" w:cstheme="majorHAnsi"/>
+        </w:rPr>
+        <w:t>In performance testing, it can be stated that neither device showed statistically significant differences in response times between them. However, with regard to changes made to the code (including the addition of indexes), response times have improved substantially. Nevertheless, the two-tailed p-value is close to the 0.05 threshold, so it may be advisable to conduct further testing or obtain more data to confirm the improvement.</w:t>
+      </w:r>
     </w:p>
     <w:p>
       <w:pPr>
@@ -5158,6 +5126,24 @@
         </w:rPr>
       </w:pPr>
       <w:bookmarkStart w:id="12" w:name="_Hlk190967536"/>
+    </w:p>
+    <w:p>
+      <w:pPr>
+        <w:pStyle w:val="Ttulo2"/>
+        <w:keepNext w:val="0"/>
+        <w:keepLines w:val="0"/>
+        <w:pBdr>
+          <w:bottom w:val="single" w:sz="4" w:space="1" w:color="auto"/>
+        </w:pBdr>
+        <w:spacing w:after="80"/>
+        <w:rPr>
+          <w:rFonts w:ascii="Calibri Light" w:hAnsi="Calibri Light" w:cs="Calibri Light"/>
+          <w:b/>
+          <w:color w:val="000000" w:themeColor="text1"/>
+          <w:sz w:val="34"/>
+          <w:szCs w:val="34"/>
+        </w:rPr>
+      </w:pPr>
       <w:r>
         <w:rPr>
           <w:rFonts w:ascii="Calibri Light" w:hAnsi="Calibri Light" w:cs="Calibri Light"/>
@@ -5202,7 +5188,7 @@
 </file>
 
 <file path=word/numbering.xml><?xml version="1.0" encoding="utf-8"?>
-<w:numbering xmlns:wpc="http://schemas.microsoft.com/office/word/2010/wordprocessingCanvas" xmlns:cx="http://schemas.microsoft.com/office/drawing/2014/chartex" xmlns:cx1="http://schemas.microsoft.com/office/drawing/2015/9/8/chartex" xmlns:cx2="http://schemas.microsoft.com/office/drawing/2015/10/21/chartex" xmlns:cx3="http://schemas.microsoft.com/office/drawing/2016/5/9/chartex" xmlns:cx4="http://schemas.microsoft.com/office/drawing/2016/5/10/chartex" xmlns:cx5="http://schemas.microsoft.com/office/drawing/2016/5/11/chartex" xmlns:cx6="http://schemas.microsoft.com/office/drawing/2016/5/12/chartex" xmlns:cx7="http://schemas.microsoft.com/office/drawing/2016/5/13/chartex" xmlns:cx8="http://schemas.microsoft.com/office/drawing/2016/5/14/chartex" xmlns:mc="http://schemas.openxmlformats.org/markup-compatibility/2006" xmlns:aink="http://schemas.microsoft.com/office/drawing/2016/ink" xmlns:am3d="http://schemas.microsoft.com/office/drawing/2017/model3d" xmlns:o="urn:schemas-microsoft-com:office:office" xmlns:oel="http://schemas.microsoft.com/office/2019/extlst" xmlns:r="http://schemas.openxmlformats.org/officeDocument/2006/relationships" xmlns:m="http://schemas.openxmlformats.org/officeDocument/2006/math" xmlns:v="urn:schemas-microsoft-com:vml" xmlns:wp14="http://schemas.microsoft.com/office/word/2010/wordprocessingDrawing" xmlns:wp="http://schemas.openxmlformats.org/drawingml/2006/wordprocessingDrawing" xmlns:w10="urn:schemas-microsoft-com:office:word" xmlns:w="http://schemas.openxmlformats.org/wordprocessingml/2006/main" xmlns:w14="http://schemas.microsoft.com/office/word/2010/wordml" xmlns:w15="http://schemas.microsoft.com/office/word/2012/wordml" xmlns:w16cex="http://schemas.microsoft.com/office/word/2018/wordml/cex" xmlns:w16cid="http://schemas.microsoft.com/office/word/2016/wordml/cid" xmlns:w16="http://schemas.microsoft.com/office/word/2018/wordml" xmlns:w16sdtdh="http://schemas.microsoft.com/office/word/2020/wordml/sdtdatahash" xmlns:w16se="http://schemas.microsoft.com/office/word/2015/wordml/symex" xmlns:wpg="http://schemas.microsoft.com/office/word/2010/wordprocessingGroup" xmlns:wpi="http://schemas.microsoft.com/office/word/2010/wordprocessingInk" xmlns:wne="http://schemas.microsoft.com/office/word/2006/wordml" xmlns:wps="http://schemas.microsoft.com/office/word/2010/wordprocessingShape" mc:Ignorable="w14 w15 w16se w16cid w16 w16cex w16sdtdh wp14">
+<w:numbering xmlns:wpc="http://schemas.microsoft.com/office/word/2010/wordprocessingCanvas" xmlns:cx="http://schemas.microsoft.com/office/drawing/2014/chartex" xmlns:cx1="http://schemas.microsoft.com/office/drawing/2015/9/8/chartex" xmlns:cx2="http://schemas.microsoft.com/office/drawing/2015/10/21/chartex" xmlns:cx3="http://schemas.microsoft.com/office/drawing/2016/5/9/chartex" xmlns:cx4="http://schemas.microsoft.com/office/drawing/2016/5/10/chartex" xmlns:cx5="http://schemas.microsoft.com/office/drawing/2016/5/11/chartex" xmlns:cx6="http://schemas.microsoft.com/office/drawing/2016/5/12/chartex" xmlns:cx7="http://schemas.microsoft.com/office/drawing/2016/5/13/chartex" xmlns:cx8="http://schemas.microsoft.com/office/drawing/2016/5/14/chartex" xmlns:mc="http://schemas.openxmlformats.org/markup-compatibility/2006" xmlns:aink="http://schemas.microsoft.com/office/drawing/2016/ink" xmlns:am3d="http://schemas.microsoft.com/office/drawing/2017/model3d" xmlns:o="urn:schemas-microsoft-com:office:office" xmlns:oel="http://schemas.microsoft.com/office/2019/extlst" xmlns:r="http://schemas.openxmlformats.org/officeDocument/2006/relationships" xmlns:m="http://schemas.openxmlformats.org/officeDocument/2006/math" xmlns:v="urn:schemas-microsoft-com:vml" xmlns:wp14="http://schemas.microsoft.com/office/word/2010/wordprocessingDrawing" xmlns:wp="http://schemas.openxmlformats.org/drawingml/2006/wordprocessingDrawing" xmlns:w10="urn:schemas-microsoft-com:office:word" xmlns:w="http://schemas.openxmlformats.org/wordprocessingml/2006/main" xmlns:w14="http://schemas.microsoft.com/office/word/2010/wordml" xmlns:w15="http://schemas.microsoft.com/office/word/2012/wordml" xmlns:w16cex="http://schemas.microsoft.com/office/word/2018/wordml/cex" xmlns:w16cid="http://schemas.microsoft.com/office/word/2016/wordml/cid" xmlns:w16="http://schemas.microsoft.com/office/word/2018/wordml" xmlns:w16du="http://schemas.microsoft.com/office/word/2023/wordml/word16du" xmlns:w16sdtdh="http://schemas.microsoft.com/office/word/2020/wordml/sdtdatahash" xmlns:w16sdtfl="http://schemas.microsoft.com/office/word/2024/wordml/sdtformatlock" xmlns:w16se="http://schemas.microsoft.com/office/word/2015/wordml/symex" xmlns:wpg="http://schemas.microsoft.com/office/word/2010/wordprocessingGroup" xmlns:wpi="http://schemas.microsoft.com/office/word/2010/wordprocessingInk" xmlns:wne="http://schemas.microsoft.com/office/word/2006/wordml" xmlns:wps="http://schemas.microsoft.com/office/word/2010/wordprocessingShape" mc:Ignorable="w14 w15 w16se w16cid w16 w16cex w16sdtdh w16sdtfl w16du wp14">
   <w:abstractNum w:abstractNumId="0" w15:restartNumberingAfterBreak="0">
     <w:nsid w:val="180A7B18"/>
     <w:multiLevelType w:val="multilevel"/>
@@ -5878,7 +5864,7 @@
 </file>
 
 <file path=word/styles.xml><?xml version="1.0" encoding="utf-8"?>
-<w:styles xmlns:mc="http://schemas.openxmlformats.org/markup-compatibility/2006" xmlns:r="http://schemas.openxmlformats.org/officeDocument/2006/relationships" xmlns:w="http://schemas.openxmlformats.org/wordprocessingml/2006/main" xmlns:w14="http://schemas.microsoft.com/office/word/2010/wordml" xmlns:w15="http://schemas.microsoft.com/office/word/2012/wordml" xmlns:w16cex="http://schemas.microsoft.com/office/word/2018/wordml/cex" xmlns:w16cid="http://schemas.microsoft.com/office/word/2016/wordml/cid" xmlns:w16="http://schemas.microsoft.com/office/word/2018/wordml" xmlns:w16sdtdh="http://schemas.microsoft.com/office/word/2020/wordml/sdtdatahash" xmlns:w16se="http://schemas.microsoft.com/office/word/2015/wordml/symex" mc:Ignorable="w14 w15 w16se w16cid w16 w16cex w16sdtdh">
+<w:styles xmlns:mc="http://schemas.openxmlformats.org/markup-compatibility/2006" xmlns:r="http://schemas.openxmlformats.org/officeDocument/2006/relationships" xmlns:w="http://schemas.openxmlformats.org/wordprocessingml/2006/main" xmlns:w14="http://schemas.microsoft.com/office/word/2010/wordml" xmlns:w15="http://schemas.microsoft.com/office/word/2012/wordml" xmlns:w16cex="http://schemas.microsoft.com/office/word/2018/wordml/cex" xmlns:w16cid="http://schemas.microsoft.com/office/word/2016/wordml/cid" xmlns:w16="http://schemas.microsoft.com/office/word/2018/wordml" xmlns:w16du="http://schemas.microsoft.com/office/word/2023/wordml/word16du" xmlns:w16sdtdh="http://schemas.microsoft.com/office/word/2020/wordml/sdtdatahash" xmlns:w16sdtfl="http://schemas.microsoft.com/office/word/2024/wordml/sdtformatlock" xmlns:w16se="http://schemas.microsoft.com/office/word/2015/wordml/symex" mc:Ignorable="w14 w15 w16se w16cid w16 w16cex w16sdtdh w16sdtfl w16du">
   <w:docDefaults>
     <w:rPrDefault>
       <w:rPr>
@@ -6275,7 +6261,7 @@
   <w:style w:type="paragraph" w:default="1" w:styleId="Normal">
     <w:name w:val="Normal"/>
     <w:qFormat/>
-    <w:rsid w:val="00CE65AA"/>
+    <w:rsid w:val="00960663"/>
     <w:pPr>
       <w:spacing w:before="120" w:after="120" w:line="240" w:lineRule="auto"/>
       <w:jc w:val="both"/>

</xml_diff>